<commit_message>
SR 3.1 Filled out steps for more of the user manual
</commit_message>
<xml_diff>
--- a/Project Documentation/User Manuals/Hagerman_Kendrick_UserManual.docx
+++ b/Project Documentation/User Manuals/Hagerman_Kendrick_UserManual.docx
@@ -1,6 +1,6 @@
 
 <file path=word/document.xml><?xml version="1.0" encoding="utf-8"?>
-<w:document xmlns:wpc="http://schemas.microsoft.com/office/word/2010/wordprocessingCanvas" xmlns:cx="http://schemas.microsoft.com/office/drawing/2014/chartex" xmlns:cx1="http://schemas.microsoft.com/office/drawing/2015/9/8/chartex" xmlns:cx2="http://schemas.microsoft.com/office/drawing/2015/10/21/chartex" xmlns:cx3="http://schemas.microsoft.com/office/drawing/2016/5/9/chartex" xmlns:cx4="http://schemas.microsoft.com/office/drawing/2016/5/10/chartex" xmlns:cx5="http://schemas.microsoft.com/office/drawing/2016/5/11/chartex" xmlns:cx6="http://schemas.microsoft.com/office/drawing/2016/5/12/chartex" xmlns:cx7="http://schemas.microsoft.com/office/drawing/2016/5/13/chartex" xmlns:cx8="http://schemas.microsoft.com/office/drawing/2016/5/14/chartex" xmlns:mc="http://schemas.openxmlformats.org/markup-compatibility/2006" xmlns:aink="http://schemas.microsoft.com/office/drawing/2016/ink" xmlns:am3d="http://schemas.microsoft.com/office/drawing/2017/model3d" xmlns:o="urn:schemas-microsoft-com:office:office" xmlns:r="http://schemas.openxmlformats.org/officeDocument/2006/relationships" xmlns:m="http://schemas.openxmlformats.org/officeDocument/2006/math" xmlns:v="urn:schemas-microsoft-com:vml" xmlns:wp14="http://schemas.microsoft.com/office/word/2010/wordprocessingDrawing" xmlns:wp="http://schemas.openxmlformats.org/drawingml/2006/wordprocessingDrawing" xmlns:w10="urn:schemas-microsoft-com:office:word" xmlns:w="http://schemas.openxmlformats.org/wordprocessingml/2006/main" xmlns:w14="http://schemas.microsoft.com/office/word/2010/wordml" xmlns:w15="http://schemas.microsoft.com/office/word/2012/wordml" xmlns:w16cid="http://schemas.microsoft.com/office/word/2016/wordml/cid" xmlns:w16se="http://schemas.microsoft.com/office/word/2015/wordml/symex" xmlns:wpg="http://schemas.microsoft.com/office/word/2010/wordprocessingGroup" xmlns:wpi="http://schemas.microsoft.com/office/word/2010/wordprocessingInk" xmlns:wne="http://schemas.microsoft.com/office/word/2006/wordml" xmlns:wps="http://schemas.microsoft.com/office/word/2010/wordprocessingShape" mc:Ignorable="w14 w15 w16se w16cid wp14">
+<w:document xmlns:wpc="http://schemas.microsoft.com/office/word/2010/wordprocessingCanvas" xmlns:cx="http://schemas.microsoft.com/office/drawing/2014/chartex" xmlns:cx1="http://schemas.microsoft.com/office/drawing/2015/9/8/chartex" xmlns:cx2="http://schemas.microsoft.com/office/drawing/2015/10/21/chartex" xmlns:cx3="http://schemas.microsoft.com/office/drawing/2016/5/9/chartex" xmlns:cx4="http://schemas.microsoft.com/office/drawing/2016/5/10/chartex" xmlns:cx5="http://schemas.microsoft.com/office/drawing/2016/5/11/chartex" xmlns:cx6="http://schemas.microsoft.com/office/drawing/2016/5/12/chartex" xmlns:cx7="http://schemas.microsoft.com/office/drawing/2016/5/13/chartex" xmlns:cx8="http://schemas.microsoft.com/office/drawing/2016/5/14/chartex" xmlns:mc="http://schemas.openxmlformats.org/markup-compatibility/2006" xmlns:aink="http://schemas.microsoft.com/office/drawing/2016/ink" xmlns:am3d="http://schemas.microsoft.com/office/drawing/2017/model3d" xmlns:o="urn:schemas-microsoft-com:office:office" xmlns:r="http://schemas.openxmlformats.org/officeDocument/2006/relationships" xmlns:m="http://schemas.openxmlformats.org/officeDocument/2006/math" xmlns:v="urn:schemas-microsoft-com:vml" xmlns:wp14="http://schemas.microsoft.com/office/word/2010/wordprocessingDrawing" xmlns:wp="http://schemas.openxmlformats.org/drawingml/2006/wordprocessingDrawing" xmlns:w10="urn:schemas-microsoft-com:office:word" xmlns:w="http://schemas.openxmlformats.org/wordprocessingml/2006/main" xmlns:w14="http://schemas.microsoft.com/office/word/2010/wordml" xmlns:w15="http://schemas.microsoft.com/office/word/2012/wordml" xmlns:w16se="http://schemas.microsoft.com/office/word/2015/wordml/symex" xmlns:wpg="http://schemas.microsoft.com/office/word/2010/wordprocessingGroup" xmlns:wpi="http://schemas.microsoft.com/office/word/2010/wordprocessingInk" xmlns:wne="http://schemas.microsoft.com/office/word/2006/wordml" xmlns:wps="http://schemas.microsoft.com/office/word/2010/wordprocessingShape" mc:Ignorable="w14 w15 w16se wp14">
   <w:body>
     <w:p>
       <w:pPr>
@@ -103,27 +103,14 @@
       <w:r>
         <w:t xml:space="preserve">Figure </w:t>
       </w:r>
-      <w:r>
-        <w:fldChar w:fldCharType="begin"/>
-      </w:r>
-      <w:r>
-        <w:instrText xml:space="preserve"> SEQ Figure \* ARABIC </w:instrText>
-      </w:r>
-      <w:r>
-        <w:fldChar w:fldCharType="separate"/>
-      </w:r>
-      <w:r>
-        <w:rPr>
-          <w:noProof/>
-        </w:rPr>
-        <w:t>1</w:t>
-      </w:r>
-      <w:r>
-        <w:rPr>
-          <w:noProof/>
-        </w:rPr>
-        <w:fldChar w:fldCharType="end"/>
-      </w:r>
+      <w:fldSimple w:instr=" SEQ Figure \* ARABIC ">
+        <w:r>
+          <w:rPr>
+            <w:noProof/>
+          </w:rPr>
+          <w:t>1</w:t>
+        </w:r>
+      </w:fldSimple>
       <w:r>
         <w:t xml:space="preserve"> Program Selector</w:t>
       </w:r>
@@ -398,7 +385,13 @@
         <w:t>p</w:t>
       </w:r>
       <w:r>
-        <w:t>rice for the item.  Either enter the item in as it’s dollar price “$</w:t>
+        <w:t xml:space="preserve">rice for the item.  Either enter the item in as it’s dollar price </w:t>
+      </w:r>
+      <w:r>
+        <w:t xml:space="preserve">like </w:t>
+      </w:r>
+      <w:r>
+        <w:t>“$</w:t>
       </w:r>
       <w:proofErr w:type="gramStart"/>
       <w:r>
@@ -406,33 +399,57 @@
       </w:r>
       <w:proofErr w:type="gramEnd"/>
       <w:r>
-        <w:t>#” or how many items for how much “#/#”.</w:t>
+        <w:t>#” or how many items for how much “#/</w:t>
+      </w:r>
+      <w:r>
+        <w:t>$</w:t>
+      </w:r>
+      <w:r>
+        <w:t>#”.</w:t>
       </w:r>
     </w:p>
     <w:p>
       <w:r>
         <w:lastRenderedPageBreak/>
-        <w:t>Next, select the size of the item.  Note: Click the Custom option to enter in your own size type if it is not in the list.</w:t>
-      </w:r>
-    </w:p>
-    <w:p>
-      <w:r>
-        <w:t>Next, enter in the item description.  If you do not have an item description to enter in, delete the data in the box</w:t>
-      </w:r>
-    </w:p>
-    <w:p>
-      <w:r>
-        <w:t>Select an image for the flyer to display for that item.  You can only select one image.  Selecting the image draws a gold banner around the image you have selected.</w:t>
-      </w:r>
-    </w:p>
-    <w:p>
-      <w:bookmarkStart w:id="0" w:name="_GoBack"/>
+        <w:t>Next, select the size of the item.</w:t>
+      </w:r>
+      <w:r>
+        <w:t xml:space="preserve">  This is the where you can select options like “each, pound, etc.”</w:t>
+      </w:r>
+      <w:r>
+        <w:t xml:space="preserve">  Note: Click the Custom option to enter in your own size type if it is not in the list.</w:t>
+      </w:r>
+    </w:p>
+    <w:p>
+      <w:r>
+        <w:t>Next, enter in the item description</w:t>
+      </w:r>
+      <w:r>
+        <w:t xml:space="preserve"> like “Gallon Jug, </w:t>
+      </w:r>
+      <w:r>
+        <w:t>30# per case, etc.”</w:t>
+      </w:r>
+      <w:r>
+        <w:t xml:space="preserve">.  If you do not have an item description to enter in, delete the </w:t>
+      </w:r>
+      <w:r>
+        <w:t>text</w:t>
+      </w:r>
+      <w:r>
+        <w:t xml:space="preserve"> in the box</w:t>
+      </w:r>
+      <w:r>
+        <w:t>.</w:t>
+      </w:r>
+    </w:p>
+    <w:p>
       <w:r>
         <w:rPr>
           <w:noProof/>
         </w:rPr>
         <w:drawing>
-          <wp:inline distT="0" distB="0" distL="0" distR="0">
+          <wp:inline distT="0" distB="0" distL="0" distR="0" wp14:anchorId="3DDF80F8" wp14:editId="42637060">
             <wp:extent cx="5943600" cy="2971800"/>
             <wp:effectExtent l="0" t="0" r="0" b="0"/>
             <wp:docPr id="6" name="Picture 6" descr="C:\Users\Kendrick\AppData\Local\Microsoft\Windows\INetCache\Content.Word\Flyer Creator - Item 2.png"/>
@@ -480,9 +497,76 @@
           </wp:inline>
         </w:drawing>
       </w:r>
-      <w:bookmarkEnd w:id="0"/>
-    </w:p>
-    <w:p/>
+    </w:p>
+    <w:p>
+      <w:r>
+        <w:t>If you have multiple images, s</w:t>
+      </w:r>
+      <w:r>
+        <w:t>elect an image for the flyer to display for that item.  You can only select one image</w:t>
+      </w:r>
+      <w:r>
+        <w:t xml:space="preserve"> for the flyer</w:t>
+      </w:r>
+      <w:r>
+        <w:t>.  Selecting the image draws a gold banner around the image you have selected.</w:t>
+      </w:r>
+    </w:p>
+    <w:p>
+      <w:r>
+        <w:rPr>
+          <w:noProof/>
+        </w:rPr>
+        <w:drawing>
+          <wp:inline distT="0" distB="0" distL="0" distR="0" wp14:anchorId="5A46D545" wp14:editId="6A709640">
+            <wp:extent cx="5939790" cy="3255010"/>
+            <wp:effectExtent l="0" t="0" r="3810" b="2540"/>
+            <wp:docPr id="3" name="Picture 3" descr="C:\Users\Kendrick\AppData\Local\Microsoft\Windows\INetCache\Content.Word\Flyer Creator - Item 3.png"/>
+            <wp:cNvGraphicFramePr>
+              <a:graphicFrameLocks xmlns:a="http://schemas.openxmlformats.org/drawingml/2006/main" noChangeAspect="1"/>
+            </wp:cNvGraphicFramePr>
+            <a:graphic xmlns:a="http://schemas.openxmlformats.org/drawingml/2006/main">
+              <a:graphicData uri="http://schemas.openxmlformats.org/drawingml/2006/picture">
+                <pic:pic xmlns:pic="http://schemas.openxmlformats.org/drawingml/2006/picture">
+                  <pic:nvPicPr>
+                    <pic:cNvPr id="0" name="Picture 1" descr="C:\Users\Kendrick\AppData\Local\Microsoft\Windows\INetCache\Content.Word\Flyer Creator - Item 3.png"/>
+                    <pic:cNvPicPr>
+                      <a:picLocks noChangeAspect="1" noChangeArrowheads="1"/>
+                    </pic:cNvPicPr>
+                  </pic:nvPicPr>
+                  <pic:blipFill>
+                    <a:blip r:embed="rId9" cstate="print">
+                      <a:extLst>
+                        <a:ext uri="{28A0092B-C50C-407E-A947-70E740481C1C}">
+                          <a14:useLocalDpi xmlns:a14="http://schemas.microsoft.com/office/drawing/2010/main" val="0"/>
+                        </a:ext>
+                      </a:extLst>
+                    </a:blip>
+                    <a:srcRect/>
+                    <a:stretch>
+                      <a:fillRect/>
+                    </a:stretch>
+                  </pic:blipFill>
+                  <pic:spPr bwMode="auto">
+                    <a:xfrm>
+                      <a:off x="0" y="0"/>
+                      <a:ext cx="5939790" cy="3255010"/>
+                    </a:xfrm>
+                    <a:prstGeom prst="rect">
+                      <a:avLst/>
+                    </a:prstGeom>
+                    <a:noFill/>
+                    <a:ln>
+                      <a:noFill/>
+                    </a:ln>
+                  </pic:spPr>
+                </pic:pic>
+              </a:graphicData>
+            </a:graphic>
+          </wp:inline>
+        </w:drawing>
+      </w:r>
+    </w:p>
     <w:p>
       <w:r>
         <w:t xml:space="preserve">Click Generate Flyer to </w:t>
@@ -491,18 +575,73 @@
         <w:t>populate the flyer values into a complete flyer</w:t>
       </w:r>
     </w:p>
-    <w:p/>
     <w:p>
       <w:pPr>
         <w:pStyle w:val="Heading2"/>
       </w:pPr>
       <w:r>
+        <w:lastRenderedPageBreak/>
         <w:t>Printing the flyer</w:t>
       </w:r>
     </w:p>
     <w:p>
       <w:r>
-        <w:t>To print the flyer, click the Print button at the top of the page.  It’s recommended that you “save as pdf” instead of just printing the flyer, so you can make easily make more copies later.</w:t>
+        <w:t>To print the flyer, click the Print button at the top of the page.  It’s recommended that you “save as pdf” instead of just printing the flyer, so you can easily make more copies later.</w:t>
+      </w:r>
+    </w:p>
+    <w:p>
+      <w:r>
+        <w:rPr>
+          <w:noProof/>
+        </w:rPr>
+        <w:drawing>
+          <wp:inline distT="0" distB="0" distL="0" distR="0" wp14:anchorId="15E527D0" wp14:editId="133506AB">
+            <wp:extent cx="5939790" cy="5230495"/>
+            <wp:effectExtent l="0" t="0" r="3810" b="8255"/>
+            <wp:docPr id="7" name="Picture 7" descr="C:\Users\Kendrick\AppData\Local\Microsoft\Windows\INetCache\Content.Word\Generic Flyer 2.png"/>
+            <wp:cNvGraphicFramePr>
+              <a:graphicFrameLocks xmlns:a="http://schemas.openxmlformats.org/drawingml/2006/main" noChangeAspect="1"/>
+            </wp:cNvGraphicFramePr>
+            <a:graphic xmlns:a="http://schemas.openxmlformats.org/drawingml/2006/main">
+              <a:graphicData uri="http://schemas.openxmlformats.org/drawingml/2006/picture">
+                <pic:pic xmlns:pic="http://schemas.openxmlformats.org/drawingml/2006/picture">
+                  <pic:nvPicPr>
+                    <pic:cNvPr id="0" name="Picture 2" descr="C:\Users\Kendrick\AppData\Local\Microsoft\Windows\INetCache\Content.Word\Generic Flyer 2.png"/>
+                    <pic:cNvPicPr>
+                      <a:picLocks noChangeAspect="1" noChangeArrowheads="1"/>
+                    </pic:cNvPicPr>
+                  </pic:nvPicPr>
+                  <pic:blipFill>
+                    <a:blip r:embed="rId10">
+                      <a:extLst>
+                        <a:ext uri="{28A0092B-C50C-407E-A947-70E740481C1C}">
+                          <a14:useLocalDpi xmlns:a14="http://schemas.microsoft.com/office/drawing/2010/main" val="0"/>
+                        </a:ext>
+                      </a:extLst>
+                    </a:blip>
+                    <a:srcRect/>
+                    <a:stretch>
+                      <a:fillRect/>
+                    </a:stretch>
+                  </pic:blipFill>
+                  <pic:spPr bwMode="auto">
+                    <a:xfrm>
+                      <a:off x="0" y="0"/>
+                      <a:ext cx="5939790" cy="5230495"/>
+                    </a:xfrm>
+                    <a:prstGeom prst="rect">
+                      <a:avLst/>
+                    </a:prstGeom>
+                    <a:noFill/>
+                    <a:ln>
+                      <a:noFill/>
+                    </a:ln>
+                  </pic:spPr>
+                </pic:pic>
+              </a:graphicData>
+            </a:graphic>
+          </wp:inline>
+        </w:drawing>
       </w:r>
     </w:p>
     <w:p>
@@ -526,7 +665,70 @@
         <w:t xml:space="preserve">This program allows a District Manager to view previously-created store flyers.  </w:t>
       </w:r>
     </w:p>
-    <w:p/>
+    <w:p>
+      <w:pPr>
+        <w:pStyle w:val="Heading2"/>
+      </w:pPr>
+      <w:r>
+        <w:lastRenderedPageBreak/>
+        <w:t>Usage</w:t>
+      </w:r>
+    </w:p>
+    <w:p>
+      <w:r>
+        <w:rPr>
+          <w:noProof/>
+        </w:rPr>
+        <w:drawing>
+          <wp:inline distT="0" distB="0" distL="0" distR="0" wp14:anchorId="4DD541A9" wp14:editId="0944D986">
+            <wp:extent cx="5939790" cy="2216785"/>
+            <wp:effectExtent l="0" t="0" r="3810" b="0"/>
+            <wp:docPr id="8" name="Picture 8" descr="C:\Users\Kendrick\AppData\Local\Microsoft\Windows\INetCache\Content.Word\FLyer History 1.png"/>
+            <wp:cNvGraphicFramePr>
+              <a:graphicFrameLocks xmlns:a="http://schemas.openxmlformats.org/drawingml/2006/main" noChangeAspect="1"/>
+            </wp:cNvGraphicFramePr>
+            <a:graphic xmlns:a="http://schemas.openxmlformats.org/drawingml/2006/main">
+              <a:graphicData uri="http://schemas.openxmlformats.org/drawingml/2006/picture">
+                <pic:pic xmlns:pic="http://schemas.openxmlformats.org/drawingml/2006/picture">
+                  <pic:nvPicPr>
+                    <pic:cNvPr id="0" name="Picture 3" descr="C:\Users\Kendrick\AppData\Local\Microsoft\Windows\INetCache\Content.Word\FLyer History 1.png"/>
+                    <pic:cNvPicPr>
+                      <a:picLocks noChangeAspect="1" noChangeArrowheads="1"/>
+                    </pic:cNvPicPr>
+                  </pic:nvPicPr>
+                  <pic:blipFill>
+                    <a:blip r:embed="rId11">
+                      <a:extLst>
+                        <a:ext uri="{28A0092B-C50C-407E-A947-70E740481C1C}">
+                          <a14:useLocalDpi xmlns:a14="http://schemas.microsoft.com/office/drawing/2010/main" val="0"/>
+                        </a:ext>
+                      </a:extLst>
+                    </a:blip>
+                    <a:srcRect/>
+                    <a:stretch>
+                      <a:fillRect/>
+                    </a:stretch>
+                  </pic:blipFill>
+                  <pic:spPr bwMode="auto">
+                    <a:xfrm>
+                      <a:off x="0" y="0"/>
+                      <a:ext cx="5939790" cy="2216785"/>
+                    </a:xfrm>
+                    <a:prstGeom prst="rect">
+                      <a:avLst/>
+                    </a:prstGeom>
+                    <a:noFill/>
+                    <a:ln>
+                      <a:noFill/>
+                    </a:ln>
+                  </pic:spPr>
+                </pic:pic>
+              </a:graphicData>
+            </a:graphic>
+          </wp:inline>
+        </w:drawing>
+      </w:r>
+    </w:p>
     <w:p>
       <w:r>
         <w:t>You have multiple options to find a store flyer: Find all flyers, find all flyers created by a user, or find all flyers by start, end or creation date.</w:t>
@@ -534,6 +736,61 @@
     </w:p>
     <w:p>
       <w:r>
+        <w:rPr>
+          <w:noProof/>
+        </w:rPr>
+        <w:drawing>
+          <wp:inline distT="0" distB="0" distL="0" distR="0">
+            <wp:extent cx="5939790" cy="2772410"/>
+            <wp:effectExtent l="0" t="0" r="3810" b="8890"/>
+            <wp:docPr id="10" name="Picture 10" descr="C:\Users\Kendrick\AppData\Local\Microsoft\Windows\INetCache\Content.Word\FLyer History 3.png"/>
+            <wp:cNvGraphicFramePr>
+              <a:graphicFrameLocks xmlns:a="http://schemas.openxmlformats.org/drawingml/2006/main" noChangeAspect="1"/>
+            </wp:cNvGraphicFramePr>
+            <a:graphic xmlns:a="http://schemas.openxmlformats.org/drawingml/2006/main">
+              <a:graphicData uri="http://schemas.openxmlformats.org/drawingml/2006/picture">
+                <pic:pic xmlns:pic="http://schemas.openxmlformats.org/drawingml/2006/picture">
+                  <pic:nvPicPr>
+                    <pic:cNvPr id="0" name="Picture 5" descr="C:\Users\Kendrick\AppData\Local\Microsoft\Windows\INetCache\Content.Word\FLyer History 3.png"/>
+                    <pic:cNvPicPr>
+                      <a:picLocks noChangeAspect="1" noChangeArrowheads="1"/>
+                    </pic:cNvPicPr>
+                  </pic:nvPicPr>
+                  <pic:blipFill>
+                    <a:blip r:embed="rId12">
+                      <a:extLst>
+                        <a:ext uri="{28A0092B-C50C-407E-A947-70E740481C1C}">
+                          <a14:useLocalDpi xmlns:a14="http://schemas.microsoft.com/office/drawing/2010/main" val="0"/>
+                        </a:ext>
+                      </a:extLst>
+                    </a:blip>
+                    <a:srcRect/>
+                    <a:stretch>
+                      <a:fillRect/>
+                    </a:stretch>
+                  </pic:blipFill>
+                  <pic:spPr bwMode="auto">
+                    <a:xfrm>
+                      <a:off x="0" y="0"/>
+                      <a:ext cx="5939790" cy="2772410"/>
+                    </a:xfrm>
+                    <a:prstGeom prst="rect">
+                      <a:avLst/>
+                    </a:prstGeom>
+                    <a:noFill/>
+                    <a:ln>
+                      <a:noFill/>
+                    </a:ln>
+                  </pic:spPr>
+                </pic:pic>
+              </a:graphicData>
+            </a:graphic>
+          </wp:inline>
+        </w:drawing>
+      </w:r>
+    </w:p>
+    <w:p>
+      <w:r>
         <w:t xml:space="preserve">After clicking a one of the above options, click the </w:t>
       </w:r>
       <w:proofErr w:type="gramStart"/>
@@ -547,21 +804,137 @@
     </w:p>
     <w:p>
       <w:r>
-        <w:t>Select the flyer you want then click the “” button.</w:t>
-      </w:r>
-    </w:p>
-    <w:p/>
+        <w:rPr>
+          <w:noProof/>
+        </w:rPr>
+        <w:lastRenderedPageBreak/>
+        <w:drawing>
+          <wp:inline distT="0" distB="0" distL="0" distR="0" wp14:anchorId="2B128EBF" wp14:editId="01FB0770">
+            <wp:extent cx="5939790" cy="2216785"/>
+            <wp:effectExtent l="0" t="0" r="3810" b="0"/>
+            <wp:docPr id="9" name="Picture 9" descr="C:\Users\Kendrick\AppData\Local\Microsoft\Windows\INetCache\Content.Word\Flyer History 2.png"/>
+            <wp:cNvGraphicFramePr>
+              <a:graphicFrameLocks xmlns:a="http://schemas.openxmlformats.org/drawingml/2006/main" noChangeAspect="1"/>
+            </wp:cNvGraphicFramePr>
+            <a:graphic xmlns:a="http://schemas.openxmlformats.org/drawingml/2006/main">
+              <a:graphicData uri="http://schemas.openxmlformats.org/drawingml/2006/picture">
+                <pic:pic xmlns:pic="http://schemas.openxmlformats.org/drawingml/2006/picture">
+                  <pic:nvPicPr>
+                    <pic:cNvPr id="0" name="Picture 4" descr="C:\Users\Kendrick\AppData\Local\Microsoft\Windows\INetCache\Content.Word\Flyer History 2.png"/>
+                    <pic:cNvPicPr>
+                      <a:picLocks noChangeAspect="1" noChangeArrowheads="1"/>
+                    </pic:cNvPicPr>
+                  </pic:nvPicPr>
+                  <pic:blipFill>
+                    <a:blip r:embed="rId13">
+                      <a:extLst>
+                        <a:ext uri="{28A0092B-C50C-407E-A947-70E740481C1C}">
+                          <a14:useLocalDpi xmlns:a14="http://schemas.microsoft.com/office/drawing/2010/main" val="0"/>
+                        </a:ext>
+                      </a:extLst>
+                    </a:blip>
+                    <a:srcRect/>
+                    <a:stretch>
+                      <a:fillRect/>
+                    </a:stretch>
+                  </pic:blipFill>
+                  <pic:spPr bwMode="auto">
+                    <a:xfrm>
+                      <a:off x="0" y="0"/>
+                      <a:ext cx="5939790" cy="2216785"/>
+                    </a:xfrm>
+                    <a:prstGeom prst="rect">
+                      <a:avLst/>
+                    </a:prstGeom>
+                    <a:noFill/>
+                    <a:ln>
+                      <a:noFill/>
+                    </a:ln>
+                  </pic:spPr>
+                </pic:pic>
+              </a:graphicData>
+            </a:graphic>
+          </wp:inline>
+        </w:drawing>
+      </w:r>
+    </w:p>
+    <w:p>
+      <w:r>
+        <w:t>Select the flyer you want then click the “</w:t>
+      </w:r>
+      <w:r>
+        <w:t>Generate Flyer</w:t>
+      </w:r>
+      <w:r>
+        <w:t>” button.</w:t>
+      </w:r>
+    </w:p>
     <w:p>
       <w:r>
         <w:t>The previously created flyer will be populated in a new window.</w:t>
       </w:r>
     </w:p>
-    <w:p/>
+    <w:p>
+      <w:r>
+        <w:rPr>
+          <w:noProof/>
+        </w:rPr>
+        <w:drawing>
+          <wp:inline distT="0" distB="0" distL="0" distR="0">
+            <wp:extent cx="5939790" cy="5106035"/>
+            <wp:effectExtent l="0" t="0" r="3810" b="0"/>
+            <wp:docPr id="11" name="Picture 11" descr="C:\Users\Kendrick\AppData\Local\Microsoft\Windows\INetCache\Content.Word\FLyer History 4.png"/>
+            <wp:cNvGraphicFramePr>
+              <a:graphicFrameLocks xmlns:a="http://schemas.openxmlformats.org/drawingml/2006/main" noChangeAspect="1"/>
+            </wp:cNvGraphicFramePr>
+            <a:graphic xmlns:a="http://schemas.openxmlformats.org/drawingml/2006/main">
+              <a:graphicData uri="http://schemas.openxmlformats.org/drawingml/2006/picture">
+                <pic:pic xmlns:pic="http://schemas.openxmlformats.org/drawingml/2006/picture">
+                  <pic:nvPicPr>
+                    <pic:cNvPr id="0" name="Picture 6" descr="C:\Users\Kendrick\AppData\Local\Microsoft\Windows\INetCache\Content.Word\FLyer History 4.png"/>
+                    <pic:cNvPicPr>
+                      <a:picLocks noChangeAspect="1" noChangeArrowheads="1"/>
+                    </pic:cNvPicPr>
+                  </pic:nvPicPr>
+                  <pic:blipFill>
+                    <a:blip r:embed="rId14">
+                      <a:extLst>
+                        <a:ext uri="{28A0092B-C50C-407E-A947-70E740481C1C}">
+                          <a14:useLocalDpi xmlns:a14="http://schemas.microsoft.com/office/drawing/2010/main" val="0"/>
+                        </a:ext>
+                      </a:extLst>
+                    </a:blip>
+                    <a:srcRect/>
+                    <a:stretch>
+                      <a:fillRect/>
+                    </a:stretch>
+                  </pic:blipFill>
+                  <pic:spPr bwMode="auto">
+                    <a:xfrm>
+                      <a:off x="0" y="0"/>
+                      <a:ext cx="5939790" cy="5106035"/>
+                    </a:xfrm>
+                    <a:prstGeom prst="rect">
+                      <a:avLst/>
+                    </a:prstGeom>
+                    <a:noFill/>
+                    <a:ln>
+                      <a:noFill/>
+                    </a:ln>
+                  </pic:spPr>
+                </pic:pic>
+              </a:graphicData>
+            </a:graphic>
+          </wp:inline>
+        </w:drawing>
+      </w:r>
+    </w:p>
     <w:p>
       <w:pPr>
         <w:pStyle w:val="Heading1"/>
       </w:pPr>
       <w:r>
+        <w:lastRenderedPageBreak/>
         <w:t>Database Maintainer</w:t>
       </w:r>
     </w:p>
@@ -586,11 +959,129 @@
         <w:t>Entering in a new Database Item</w:t>
       </w:r>
     </w:p>
+    <w:p>
+      <w:r>
+        <w:t>To enter a new database item, fill in the following fields: Item Name and Item Category.  Make sure to just enter the item name without any description, as that is entered in when you generate your flyer.  Item Category should be a generic category, as this can be used in the future to sort items.</w:t>
+      </w:r>
+    </w:p>
+    <w:p>
+      <w:r>
+        <w:rPr>
+          <w:noProof/>
+        </w:rPr>
+        <w:drawing>
+          <wp:inline distT="0" distB="0" distL="0" distR="0">
+            <wp:extent cx="5939790" cy="2633345"/>
+            <wp:effectExtent l="0" t="0" r="3810" b="0"/>
+            <wp:docPr id="12" name="Picture 12" descr="C:\Users\Kendrick\AppData\Local\Microsoft\Windows\INetCache\Content.Word\Database Maintainer.png"/>
+            <wp:cNvGraphicFramePr>
+              <a:graphicFrameLocks xmlns:a="http://schemas.openxmlformats.org/drawingml/2006/main" noChangeAspect="1"/>
+            </wp:cNvGraphicFramePr>
+            <a:graphic xmlns:a="http://schemas.openxmlformats.org/drawingml/2006/main">
+              <a:graphicData uri="http://schemas.openxmlformats.org/drawingml/2006/picture">
+                <pic:pic xmlns:pic="http://schemas.openxmlformats.org/drawingml/2006/picture">
+                  <pic:nvPicPr>
+                    <pic:cNvPr id="0" name="Picture 7" descr="C:\Users\Kendrick\AppData\Local\Microsoft\Windows\INetCache\Content.Word\Database Maintainer.png"/>
+                    <pic:cNvPicPr>
+                      <a:picLocks noChangeAspect="1" noChangeArrowheads="1"/>
+                    </pic:cNvPicPr>
+                  </pic:nvPicPr>
+                  <pic:blipFill>
+                    <a:blip r:embed="rId15">
+                      <a:extLst>
+                        <a:ext uri="{28A0092B-C50C-407E-A947-70E740481C1C}">
+                          <a14:useLocalDpi xmlns:a14="http://schemas.microsoft.com/office/drawing/2010/main" val="0"/>
+                        </a:ext>
+                      </a:extLst>
+                    </a:blip>
+                    <a:srcRect/>
+                    <a:stretch>
+                      <a:fillRect/>
+                    </a:stretch>
+                  </pic:blipFill>
+                  <pic:spPr bwMode="auto">
+                    <a:xfrm>
+                      <a:off x="0" y="0"/>
+                      <a:ext cx="5939790" cy="2633345"/>
+                    </a:xfrm>
+                    <a:prstGeom prst="rect">
+                      <a:avLst/>
+                    </a:prstGeom>
+                    <a:noFill/>
+                    <a:ln>
+                      <a:noFill/>
+                    </a:ln>
+                  </pic:spPr>
+                </pic:pic>
+              </a:graphicData>
+            </a:graphic>
+          </wp:inline>
+        </w:drawing>
+      </w:r>
+    </w:p>
     <w:p/>
-    <w:p/>
-    <w:p/>
-    <w:p/>
-    <w:p/>
+    <w:p>
+      <w:r>
+        <w:t>Next, click the Select First Image button.  This allows you to select an image file from anywhere on your computer.</w:t>
+      </w:r>
+    </w:p>
+    <w:p>
+      <w:bookmarkStart w:id="0" w:name="_GoBack"/>
+      <w:r>
+        <w:rPr>
+          <w:noProof/>
+        </w:rPr>
+        <w:drawing>
+          <wp:inline distT="0" distB="0" distL="0" distR="0">
+            <wp:extent cx="5939790" cy="2633345"/>
+            <wp:effectExtent l="0" t="0" r="3810" b="0"/>
+            <wp:docPr id="13" name="Picture 13" descr="C:\Users\Kendrick\AppData\Local\Microsoft\Windows\INetCache\Content.Word\Database Maintainer 2.png"/>
+            <wp:cNvGraphicFramePr>
+              <a:graphicFrameLocks xmlns:a="http://schemas.openxmlformats.org/drawingml/2006/main" noChangeAspect="1"/>
+            </wp:cNvGraphicFramePr>
+            <a:graphic xmlns:a="http://schemas.openxmlformats.org/drawingml/2006/main">
+              <a:graphicData uri="http://schemas.openxmlformats.org/drawingml/2006/picture">
+                <pic:pic xmlns:pic="http://schemas.openxmlformats.org/drawingml/2006/picture">
+                  <pic:nvPicPr>
+                    <pic:cNvPr id="0" name="Picture 8" descr="C:\Users\Kendrick\AppData\Local\Microsoft\Windows\INetCache\Content.Word\Database Maintainer 2.png"/>
+                    <pic:cNvPicPr>
+                      <a:picLocks noChangeAspect="1" noChangeArrowheads="1"/>
+                    </pic:cNvPicPr>
+                  </pic:nvPicPr>
+                  <pic:blipFill>
+                    <a:blip r:embed="rId16">
+                      <a:extLst>
+                        <a:ext uri="{28A0092B-C50C-407E-A947-70E740481C1C}">
+                          <a14:useLocalDpi xmlns:a14="http://schemas.microsoft.com/office/drawing/2010/main" val="0"/>
+                        </a:ext>
+                      </a:extLst>
+                    </a:blip>
+                    <a:srcRect/>
+                    <a:stretch>
+                      <a:fillRect/>
+                    </a:stretch>
+                  </pic:blipFill>
+                  <pic:spPr bwMode="auto">
+                    <a:xfrm>
+                      <a:off x="0" y="0"/>
+                      <a:ext cx="5939790" cy="2633345"/>
+                    </a:xfrm>
+                    <a:prstGeom prst="rect">
+                      <a:avLst/>
+                    </a:prstGeom>
+                    <a:noFill/>
+                    <a:ln>
+                      <a:noFill/>
+                    </a:ln>
+                  </pic:spPr>
+                </pic:pic>
+              </a:graphicData>
+            </a:graphic>
+          </wp:inline>
+        </w:drawing>
+      </w:r>
+      <w:bookmarkEnd w:id="0"/>
+    </w:p>
     <w:sectPr>
       <w:pgSz w:w="12240" w:h="15840"/>
       <w:pgMar w:top="1440" w:right="1440" w:bottom="1440" w:left="1440" w:header="720" w:footer="720" w:gutter="0"/>
@@ -602,7 +1093,7 @@
 </file>
 
 <file path=word/styles.xml><?xml version="1.0" encoding="utf-8"?>
-<w:styles xmlns:mc="http://schemas.openxmlformats.org/markup-compatibility/2006" xmlns:r="http://schemas.openxmlformats.org/officeDocument/2006/relationships" xmlns:w="http://schemas.openxmlformats.org/wordprocessingml/2006/main" xmlns:w14="http://schemas.microsoft.com/office/word/2010/wordml" xmlns:w15="http://schemas.microsoft.com/office/word/2012/wordml" xmlns:w16cid="http://schemas.microsoft.com/office/word/2016/wordml/cid" xmlns:w16se="http://schemas.microsoft.com/office/word/2015/wordml/symex" mc:Ignorable="w14 w15 w16se w16cid">
+<w:styles xmlns:mc="http://schemas.openxmlformats.org/markup-compatibility/2006" xmlns:r="http://schemas.openxmlformats.org/officeDocument/2006/relationships" xmlns:w="http://schemas.openxmlformats.org/wordprocessingml/2006/main" xmlns:w14="http://schemas.microsoft.com/office/word/2010/wordml" xmlns:w15="http://schemas.microsoft.com/office/word/2012/wordml" xmlns:w16se="http://schemas.microsoft.com/office/word/2015/wordml/symex" mc:Ignorable="w14 w15 w16se">
   <w:docDefaults>
     <w:rPrDefault>
       <w:rPr>

</xml_diff>

<commit_message>
SR 4.1, 4.2, 4.5, 4.6 Completed Items
</commit_message>
<xml_diff>
--- a/Project Documentation/User Manuals/Hagerman_Kendrick_UserManual.docx
+++ b/Project Documentation/User Manuals/Hagerman_Kendrick_UserManual.docx
@@ -1,22 +1,1873 @@
 
 <file path=word/document.xml><?xml version="1.0" encoding="utf-8"?>
-<w:document xmlns:wpc="http://schemas.microsoft.com/office/word/2010/wordprocessingCanvas" xmlns:cx="http://schemas.microsoft.com/office/drawing/2014/chartex" xmlns:cx1="http://schemas.microsoft.com/office/drawing/2015/9/8/chartex" xmlns:cx2="http://schemas.microsoft.com/office/drawing/2015/10/21/chartex" xmlns:cx3="http://schemas.microsoft.com/office/drawing/2016/5/9/chartex" xmlns:cx4="http://schemas.microsoft.com/office/drawing/2016/5/10/chartex" xmlns:cx5="http://schemas.microsoft.com/office/drawing/2016/5/11/chartex" xmlns:cx6="http://schemas.microsoft.com/office/drawing/2016/5/12/chartex" xmlns:cx7="http://schemas.microsoft.com/office/drawing/2016/5/13/chartex" xmlns:cx8="http://schemas.microsoft.com/office/drawing/2016/5/14/chartex" xmlns:mc="http://schemas.openxmlformats.org/markup-compatibility/2006" xmlns:aink="http://schemas.microsoft.com/office/drawing/2016/ink" xmlns:am3d="http://schemas.microsoft.com/office/drawing/2017/model3d" xmlns:o="urn:schemas-microsoft-com:office:office" xmlns:r="http://schemas.openxmlformats.org/officeDocument/2006/relationships" xmlns:m="http://schemas.openxmlformats.org/officeDocument/2006/math" xmlns:v="urn:schemas-microsoft-com:vml" xmlns:wp14="http://schemas.microsoft.com/office/word/2010/wordprocessingDrawing" xmlns:wp="http://schemas.openxmlformats.org/drawingml/2006/wordprocessingDrawing" xmlns:w10="urn:schemas-microsoft-com:office:word" xmlns:w="http://schemas.openxmlformats.org/wordprocessingml/2006/main" xmlns:w14="http://schemas.microsoft.com/office/word/2010/wordml" xmlns:w15="http://schemas.microsoft.com/office/word/2012/wordml" xmlns:w16se="http://schemas.microsoft.com/office/word/2015/wordml/symex" xmlns:wpg="http://schemas.microsoft.com/office/word/2010/wordprocessingGroup" xmlns:wpi="http://schemas.microsoft.com/office/word/2010/wordprocessingInk" xmlns:wne="http://schemas.microsoft.com/office/word/2006/wordml" xmlns:wps="http://schemas.microsoft.com/office/word/2010/wordprocessingShape" mc:Ignorable="w14 w15 w16se wp14">
+<w:document xmlns:wpc="http://schemas.microsoft.com/office/word/2010/wordprocessingCanvas" xmlns:cx="http://schemas.microsoft.com/office/drawing/2014/chartex" xmlns:cx1="http://schemas.microsoft.com/office/drawing/2015/9/8/chartex" xmlns:cx2="http://schemas.microsoft.com/office/drawing/2015/10/21/chartex" xmlns:cx3="http://schemas.microsoft.com/office/drawing/2016/5/9/chartex" xmlns:cx4="http://schemas.microsoft.com/office/drawing/2016/5/10/chartex" xmlns:cx5="http://schemas.microsoft.com/office/drawing/2016/5/11/chartex" xmlns:cx6="http://schemas.microsoft.com/office/drawing/2016/5/12/chartex" xmlns:cx7="http://schemas.microsoft.com/office/drawing/2016/5/13/chartex" xmlns:cx8="http://schemas.microsoft.com/office/drawing/2016/5/14/chartex" xmlns:mc="http://schemas.openxmlformats.org/markup-compatibility/2006" xmlns:aink="http://schemas.microsoft.com/office/drawing/2016/ink" xmlns:am3d="http://schemas.microsoft.com/office/drawing/2017/model3d" xmlns:o="urn:schemas-microsoft-com:office:office" xmlns:r="http://schemas.openxmlformats.org/officeDocument/2006/relationships" xmlns:m="http://schemas.openxmlformats.org/officeDocument/2006/math" xmlns:v="urn:schemas-microsoft-com:vml" xmlns:wp14="http://schemas.microsoft.com/office/word/2010/wordprocessingDrawing" xmlns:wp="http://schemas.openxmlformats.org/drawingml/2006/wordprocessingDrawing" xmlns:w10="urn:schemas-microsoft-com:office:word" xmlns:w="http://schemas.openxmlformats.org/wordprocessingml/2006/main" xmlns:w14="http://schemas.microsoft.com/office/word/2010/wordml" xmlns:w15="http://schemas.microsoft.com/office/word/2012/wordml" xmlns:w16cid="http://schemas.microsoft.com/office/word/2016/wordml/cid" xmlns:w16se="http://schemas.microsoft.com/office/word/2015/wordml/symex" xmlns:wpg="http://schemas.microsoft.com/office/word/2010/wordprocessingGroup" xmlns:wpi="http://schemas.microsoft.com/office/word/2010/wordprocessingInk" xmlns:wne="http://schemas.microsoft.com/office/word/2006/wordml" xmlns:wps="http://schemas.microsoft.com/office/word/2010/wordprocessingShape" mc:Ignorable="w14 w15 w16se w16cid wp14">
   <w:body>
     <w:p>
       <w:pPr>
+        <w:spacing w:after="360"/>
+        <w:jc w:val="center"/>
+        <w:rPr>
+          <w:rFonts w:cs="Arial"/>
+          <w:b/>
+          <w:sz w:val="72"/>
+          <w:szCs w:val="72"/>
+        </w:rPr>
+      </w:pPr>
+    </w:p>
+    <w:p>
+      <w:pPr>
+        <w:spacing w:after="360"/>
+        <w:jc w:val="center"/>
+        <w:rPr>
+          <w:rFonts w:cs="Arial"/>
+          <w:b/>
+          <w:sz w:val="72"/>
+          <w:szCs w:val="72"/>
+        </w:rPr>
+      </w:pPr>
+    </w:p>
+    <w:p>
+      <w:pPr>
+        <w:spacing w:after="360"/>
+        <w:jc w:val="center"/>
+        <w:rPr>
+          <w:rFonts w:cs="Arial"/>
+          <w:b/>
+          <w:sz w:val="72"/>
+          <w:szCs w:val="72"/>
+        </w:rPr>
+      </w:pPr>
+    </w:p>
+    <w:p>
+      <w:pPr>
+        <w:spacing w:after="360"/>
+        <w:jc w:val="center"/>
+        <w:rPr>
+          <w:rFonts w:cs="Arial"/>
+          <w:b/>
+          <w:sz w:val="72"/>
+          <w:szCs w:val="72"/>
+        </w:rPr>
+      </w:pPr>
+      <w:r>
+        <w:rPr>
+          <w:noProof/>
+        </w:rPr>
+        <w:drawing>
+          <wp:inline distT="0" distB="0" distL="0" distR="0" wp14:anchorId="359C849B" wp14:editId="5097F4AA">
+            <wp:extent cx="2735580" cy="1630680"/>
+            <wp:effectExtent l="0" t="0" r="7620" b="7620"/>
+            <wp:docPr id="14" name="Picture 14"/>
+            <wp:cNvGraphicFramePr>
+              <a:graphicFrameLocks xmlns:a="http://schemas.openxmlformats.org/drawingml/2006/main" noChangeAspect="1"/>
+            </wp:cNvGraphicFramePr>
+            <a:graphic xmlns:a="http://schemas.openxmlformats.org/drawingml/2006/main">
+              <a:graphicData uri="http://schemas.openxmlformats.org/drawingml/2006/picture">
+                <pic:pic xmlns:pic="http://schemas.openxmlformats.org/drawingml/2006/picture">
+                  <pic:nvPicPr>
+                    <pic:cNvPr id="0" name="Picture 2"/>
+                    <pic:cNvPicPr>
+                      <a:picLocks noChangeAspect="1" noChangeArrowheads="1"/>
+                    </pic:cNvPicPr>
+                  </pic:nvPicPr>
+                  <pic:blipFill>
+                    <a:blip r:embed="rId7">
+                      <a:extLst>
+                        <a:ext uri="{28A0092B-C50C-407E-A947-70E740481C1C}">
+                          <a14:useLocalDpi xmlns:a14="http://schemas.microsoft.com/office/drawing/2010/main" val="0"/>
+                        </a:ext>
+                      </a:extLst>
+                    </a:blip>
+                    <a:srcRect/>
+                    <a:stretch>
+                      <a:fillRect/>
+                    </a:stretch>
+                  </pic:blipFill>
+                  <pic:spPr bwMode="auto">
+                    <a:xfrm>
+                      <a:off x="0" y="0"/>
+                      <a:ext cx="2735580" cy="1630680"/>
+                    </a:xfrm>
+                    <a:prstGeom prst="rect">
+                      <a:avLst/>
+                    </a:prstGeom>
+                    <a:noFill/>
+                    <a:ln>
+                      <a:noFill/>
+                    </a:ln>
+                  </pic:spPr>
+                </pic:pic>
+              </a:graphicData>
+            </a:graphic>
+          </wp:inline>
+        </w:drawing>
+      </w:r>
+    </w:p>
+    <w:p>
+      <w:pPr>
+        <w:jc w:val="center"/>
+        <w:rPr>
+          <w:rFonts w:cs="Arial"/>
+          <w:b/>
+          <w:sz w:val="44"/>
+          <w:szCs w:val="40"/>
+        </w:rPr>
+      </w:pPr>
+      <w:r>
+        <w:rPr>
+          <w:rFonts w:cs="Arial"/>
+          <w:b/>
+          <w:sz w:val="44"/>
+          <w:szCs w:val="40"/>
+        </w:rPr>
+        <w:t xml:space="preserve">COT 6931 </w:t>
+      </w:r>
+      <w:r>
+        <w:rPr>
+          <w:rFonts w:cs="Arial"/>
+          <w:b/>
+          <w:sz w:val="44"/>
+          <w:szCs w:val="40"/>
+        </w:rPr>
+        <w:t>User’s Manual</w:t>
+      </w:r>
+    </w:p>
+    <w:p>
+      <w:pPr>
+        <w:rPr>
+          <w:sz w:val="24"/>
+          <w:szCs w:val="24"/>
+        </w:rPr>
+      </w:pPr>
+      <w:r>
+        <w:rPr>
+          <w:rFonts w:cs="Arial"/>
+          <w:sz w:val="32"/>
+        </w:rPr>
+        <w:pict>
+          <v:shapetype id="_x0000_t75" coordsize="21600,21600" o:spt="75" o:preferrelative="t" path="m@4@5l@4@11@9@11@9@5xe" filled="f" stroked="f">
+            <v:stroke joinstyle="miter"/>
+            <v:formulas>
+              <v:f eqn="if lineDrawn pixelLineWidth 0"/>
+              <v:f eqn="sum @0 1 0"/>
+              <v:f eqn="sum 0 0 @1"/>
+              <v:f eqn="prod @2 1 2"/>
+              <v:f eqn="prod @3 21600 pixelWidth"/>
+              <v:f eqn="prod @3 21600 pixelHeight"/>
+              <v:f eqn="sum @0 0 1"/>
+              <v:f eqn="prod @6 1 2"/>
+              <v:f eqn="prod @7 21600 pixelWidth"/>
+              <v:f eqn="sum @8 21600 0"/>
+              <v:f eqn="prod @7 21600 pixelHeight"/>
+              <v:f eqn="sum @10 21600 0"/>
+            </v:formulas>
+            <v:path o:extrusionok="f" gradientshapeok="t" o:connecttype="rect"/>
+            <o:lock v:ext="edit" aspectratio="t"/>
+          </v:shapetype>
+          <v:shape id="_x0000_i1025" type="#_x0000_t75" style="width:6in;height:7.2pt" o:hrpct="0" o:hr="t">
+            <v:imagedata r:id="rId8" o:title="BD10290_"/>
+          </v:shape>
+        </w:pict>
+      </w:r>
+    </w:p>
+    <w:p>
+      <w:pPr>
+        <w:jc w:val="center"/>
+        <w:rPr>
+          <w:sz w:val="56"/>
+          <w:szCs w:val="48"/>
+        </w:rPr>
+      </w:pPr>
+      <w:r>
+        <w:rPr>
+          <w:sz w:val="56"/>
+          <w:szCs w:val="48"/>
+        </w:rPr>
+        <w:t>Food Giant Sales Flyer Generator</w:t>
+      </w:r>
+    </w:p>
+    <w:p>
+      <w:pPr>
+        <w:spacing w:before="120" w:after="120"/>
+        <w:rPr>
+          <w:rFonts w:cs="Arial"/>
+        </w:rPr>
+      </w:pPr>
+      <w:r>
+        <w:rPr>
+          <w:rFonts w:cs="Arial"/>
+        </w:rPr>
+        <w:pict>
+          <v:shape id="_x0000_i1026" type="#_x0000_t75" style="width:6in;height:7.2pt" o:hrpct="0" o:hr="t">
+            <v:imagedata r:id="rId8" o:title="BD10290_"/>
+          </v:shape>
+        </w:pict>
+      </w:r>
+    </w:p>
+    <w:p>
+      <w:pPr>
+        <w:spacing w:after="360"/>
+        <w:jc w:val="center"/>
+        <w:rPr>
+          <w:rFonts w:cs="Arial"/>
+          <w:b/>
+          <w:sz w:val="72"/>
+          <w:szCs w:val="72"/>
+        </w:rPr>
+      </w:pPr>
+    </w:p>
+    <w:p>
+      <w:pPr>
+        <w:spacing w:after="360"/>
+        <w:rPr>
+          <w:rFonts w:cs="Arial"/>
+          <w:b/>
+          <w:sz w:val="72"/>
+          <w:szCs w:val="72"/>
+        </w:rPr>
+      </w:pPr>
+      <w:r>
+        <w:rPr>
+          <w:rFonts w:cs="Arial"/>
+          <w:b/>
+          <w:sz w:val="72"/>
+          <w:szCs w:val="72"/>
+        </w:rPr>
+        <w:br/>
+      </w:r>
+    </w:p>
+    <w:sdt>
+      <w:sdtPr>
+        <w:rPr>
+          <w:rFonts w:asciiTheme="minorHAnsi" w:eastAsiaTheme="minorHAnsi" w:hAnsiTheme="minorHAnsi" w:cstheme="minorBidi"/>
+          <w:color w:val="auto"/>
+          <w:sz w:val="22"/>
+          <w:szCs w:val="22"/>
+        </w:rPr>
+        <w:id w:val="499701332"/>
+        <w:docPartObj>
+          <w:docPartGallery w:val="Table of Contents"/>
+          <w:docPartUnique/>
+        </w:docPartObj>
+      </w:sdtPr>
+      <w:sdtEndPr>
+        <w:rPr>
+          <w:b/>
+          <w:bCs/>
+          <w:noProof/>
+        </w:rPr>
+      </w:sdtEndPr>
+      <w:sdtContent>
+        <w:p>
+          <w:pPr>
+            <w:pStyle w:val="TOCHeading"/>
+          </w:pPr>
+          <w:r>
+            <w:t>Table of Contents</w:t>
+          </w:r>
+        </w:p>
+        <w:p>
+          <w:pPr>
+            <w:pStyle w:val="TOC1"/>
+            <w:tabs>
+              <w:tab w:val="right" w:leader="dot" w:pos="9350"/>
+            </w:tabs>
+            <w:rPr>
+              <w:rFonts w:eastAsiaTheme="minorEastAsia"/>
+              <w:noProof/>
+            </w:rPr>
+          </w:pPr>
+          <w:r>
+            <w:fldChar w:fldCharType="begin"/>
+          </w:r>
+          <w:r>
+            <w:instrText xml:space="preserve"> TOC \o "1-3" \h \z \u </w:instrText>
+          </w:r>
+          <w:r>
+            <w:fldChar w:fldCharType="separate"/>
+          </w:r>
+          <w:hyperlink w:anchor="_Toc488667389" w:history="1">
+            <w:r>
+              <w:rPr>
+                <w:rStyle w:val="Hyperlink"/>
+                <w:noProof/>
+              </w:rPr>
+              <w:t>Summary</w:t>
+            </w:r>
+            <w:r>
+              <w:rPr>
+                <w:noProof/>
+                <w:webHidden/>
+              </w:rPr>
+              <w:tab/>
+            </w:r>
+            <w:r>
+              <w:rPr>
+                <w:noProof/>
+                <w:webHidden/>
+              </w:rPr>
+              <w:fldChar w:fldCharType="begin"/>
+            </w:r>
+            <w:r>
+              <w:rPr>
+                <w:noProof/>
+                <w:webHidden/>
+              </w:rPr>
+              <w:instrText xml:space="preserve"> PAGEREF _Toc488667389 \h </w:instrText>
+            </w:r>
+            <w:r>
+              <w:rPr>
+                <w:noProof/>
+                <w:webHidden/>
+              </w:rPr>
+            </w:r>
+            <w:r>
+              <w:rPr>
+                <w:noProof/>
+                <w:webHidden/>
+              </w:rPr>
+              <w:fldChar w:fldCharType="separate"/>
+            </w:r>
+            <w:r>
+              <w:rPr>
+                <w:noProof/>
+                <w:webHidden/>
+              </w:rPr>
+              <w:t>2</w:t>
+            </w:r>
+            <w:r>
+              <w:rPr>
+                <w:noProof/>
+                <w:webHidden/>
+              </w:rPr>
+              <w:fldChar w:fldCharType="end"/>
+            </w:r>
+          </w:hyperlink>
+        </w:p>
+        <w:p>
+          <w:pPr>
+            <w:pStyle w:val="TOC1"/>
+            <w:tabs>
+              <w:tab w:val="right" w:leader="dot" w:pos="9350"/>
+            </w:tabs>
+            <w:rPr>
+              <w:rFonts w:eastAsiaTheme="minorEastAsia"/>
+              <w:noProof/>
+            </w:rPr>
+          </w:pPr>
+          <w:hyperlink w:anchor="_Toc488667390" w:history="1">
+            <w:r>
+              <w:rPr>
+                <w:rStyle w:val="Hyperlink"/>
+                <w:noProof/>
+              </w:rPr>
+              <w:t>Program Selector</w:t>
+            </w:r>
+            <w:r>
+              <w:rPr>
+                <w:noProof/>
+                <w:webHidden/>
+              </w:rPr>
+              <w:tab/>
+            </w:r>
+            <w:r>
+              <w:rPr>
+                <w:noProof/>
+                <w:webHidden/>
+              </w:rPr>
+              <w:fldChar w:fldCharType="begin"/>
+            </w:r>
+            <w:r>
+              <w:rPr>
+                <w:noProof/>
+                <w:webHidden/>
+              </w:rPr>
+              <w:instrText xml:space="preserve"> PAGEREF _Toc488667390 \h </w:instrText>
+            </w:r>
+            <w:r>
+              <w:rPr>
+                <w:noProof/>
+                <w:webHidden/>
+              </w:rPr>
+            </w:r>
+            <w:r>
+              <w:rPr>
+                <w:noProof/>
+                <w:webHidden/>
+              </w:rPr>
+              <w:fldChar w:fldCharType="separate"/>
+            </w:r>
+            <w:r>
+              <w:rPr>
+                <w:noProof/>
+                <w:webHidden/>
+              </w:rPr>
+              <w:t>3</w:t>
+            </w:r>
+            <w:r>
+              <w:rPr>
+                <w:noProof/>
+                <w:webHidden/>
+              </w:rPr>
+              <w:fldChar w:fldCharType="end"/>
+            </w:r>
+          </w:hyperlink>
+        </w:p>
+        <w:p>
+          <w:pPr>
+            <w:pStyle w:val="TOC2"/>
+            <w:tabs>
+              <w:tab w:val="right" w:leader="dot" w:pos="9350"/>
+            </w:tabs>
+            <w:rPr>
+              <w:rFonts w:eastAsiaTheme="minorEastAsia"/>
+              <w:noProof/>
+            </w:rPr>
+          </w:pPr>
+          <w:hyperlink w:anchor="_Toc488667391" w:history="1">
+            <w:r>
+              <w:rPr>
+                <w:rStyle w:val="Hyperlink"/>
+                <w:noProof/>
+              </w:rPr>
+              <w:t>Description</w:t>
+            </w:r>
+            <w:r>
+              <w:rPr>
+                <w:noProof/>
+                <w:webHidden/>
+              </w:rPr>
+              <w:tab/>
+            </w:r>
+            <w:r>
+              <w:rPr>
+                <w:noProof/>
+                <w:webHidden/>
+              </w:rPr>
+              <w:fldChar w:fldCharType="begin"/>
+            </w:r>
+            <w:r>
+              <w:rPr>
+                <w:noProof/>
+                <w:webHidden/>
+              </w:rPr>
+              <w:instrText xml:space="preserve"> PAGEREF _Toc488667391 \h </w:instrText>
+            </w:r>
+            <w:r>
+              <w:rPr>
+                <w:noProof/>
+                <w:webHidden/>
+              </w:rPr>
+            </w:r>
+            <w:r>
+              <w:rPr>
+                <w:noProof/>
+                <w:webHidden/>
+              </w:rPr>
+              <w:fldChar w:fldCharType="separate"/>
+            </w:r>
+            <w:r>
+              <w:rPr>
+                <w:noProof/>
+                <w:webHidden/>
+              </w:rPr>
+              <w:t>3</w:t>
+            </w:r>
+            <w:r>
+              <w:rPr>
+                <w:noProof/>
+                <w:webHidden/>
+              </w:rPr>
+              <w:fldChar w:fldCharType="end"/>
+            </w:r>
+          </w:hyperlink>
+        </w:p>
+        <w:p>
+          <w:pPr>
+            <w:pStyle w:val="TOC2"/>
+            <w:tabs>
+              <w:tab w:val="right" w:leader="dot" w:pos="9350"/>
+            </w:tabs>
+            <w:rPr>
+              <w:rFonts w:eastAsiaTheme="minorEastAsia"/>
+              <w:noProof/>
+            </w:rPr>
+          </w:pPr>
+          <w:hyperlink w:anchor="_Toc488667392" w:history="1">
+            <w:r>
+              <w:rPr>
+                <w:rStyle w:val="Hyperlink"/>
+                <w:noProof/>
+              </w:rPr>
+              <w:t>Operation</w:t>
+            </w:r>
+            <w:r>
+              <w:rPr>
+                <w:noProof/>
+                <w:webHidden/>
+              </w:rPr>
+              <w:tab/>
+            </w:r>
+            <w:r>
+              <w:rPr>
+                <w:noProof/>
+                <w:webHidden/>
+              </w:rPr>
+              <w:fldChar w:fldCharType="begin"/>
+            </w:r>
+            <w:r>
+              <w:rPr>
+                <w:noProof/>
+                <w:webHidden/>
+              </w:rPr>
+              <w:instrText xml:space="preserve"> PAGEREF _Toc488667392 \h </w:instrText>
+            </w:r>
+            <w:r>
+              <w:rPr>
+                <w:noProof/>
+                <w:webHidden/>
+              </w:rPr>
+            </w:r>
+            <w:r>
+              <w:rPr>
+                <w:noProof/>
+                <w:webHidden/>
+              </w:rPr>
+              <w:fldChar w:fldCharType="separate"/>
+            </w:r>
+            <w:r>
+              <w:rPr>
+                <w:noProof/>
+                <w:webHidden/>
+              </w:rPr>
+              <w:t>3</w:t>
+            </w:r>
+            <w:r>
+              <w:rPr>
+                <w:noProof/>
+                <w:webHidden/>
+              </w:rPr>
+              <w:fldChar w:fldCharType="end"/>
+            </w:r>
+          </w:hyperlink>
+        </w:p>
+        <w:p>
+          <w:pPr>
+            <w:pStyle w:val="TOC1"/>
+            <w:tabs>
+              <w:tab w:val="right" w:leader="dot" w:pos="9350"/>
+            </w:tabs>
+            <w:rPr>
+              <w:rFonts w:eastAsiaTheme="minorEastAsia"/>
+              <w:noProof/>
+            </w:rPr>
+          </w:pPr>
+          <w:hyperlink w:anchor="_Toc488667393" w:history="1">
+            <w:r>
+              <w:rPr>
+                <w:rStyle w:val="Hyperlink"/>
+                <w:noProof/>
+              </w:rPr>
+              <w:t>Flyer Creator</w:t>
+            </w:r>
+            <w:r>
+              <w:rPr>
+                <w:noProof/>
+                <w:webHidden/>
+              </w:rPr>
+              <w:tab/>
+            </w:r>
+            <w:r>
+              <w:rPr>
+                <w:noProof/>
+                <w:webHidden/>
+              </w:rPr>
+              <w:fldChar w:fldCharType="begin"/>
+            </w:r>
+            <w:r>
+              <w:rPr>
+                <w:noProof/>
+                <w:webHidden/>
+              </w:rPr>
+              <w:instrText xml:space="preserve"> PAGEREF _Toc488667393 \h </w:instrText>
+            </w:r>
+            <w:r>
+              <w:rPr>
+                <w:noProof/>
+                <w:webHidden/>
+              </w:rPr>
+            </w:r>
+            <w:r>
+              <w:rPr>
+                <w:noProof/>
+                <w:webHidden/>
+              </w:rPr>
+              <w:fldChar w:fldCharType="separate"/>
+            </w:r>
+            <w:r>
+              <w:rPr>
+                <w:noProof/>
+                <w:webHidden/>
+              </w:rPr>
+              <w:t>4</w:t>
+            </w:r>
+            <w:r>
+              <w:rPr>
+                <w:noProof/>
+                <w:webHidden/>
+              </w:rPr>
+              <w:fldChar w:fldCharType="end"/>
+            </w:r>
+          </w:hyperlink>
+        </w:p>
+        <w:p>
+          <w:pPr>
+            <w:pStyle w:val="TOC2"/>
+            <w:tabs>
+              <w:tab w:val="right" w:leader="dot" w:pos="9350"/>
+            </w:tabs>
+            <w:rPr>
+              <w:rFonts w:eastAsiaTheme="minorEastAsia"/>
+              <w:noProof/>
+            </w:rPr>
+          </w:pPr>
+          <w:hyperlink w:anchor="_Toc488667394" w:history="1">
+            <w:r>
+              <w:rPr>
+                <w:rStyle w:val="Hyperlink"/>
+                <w:noProof/>
+              </w:rPr>
+              <w:t>Description</w:t>
+            </w:r>
+            <w:r>
+              <w:rPr>
+                <w:noProof/>
+                <w:webHidden/>
+              </w:rPr>
+              <w:tab/>
+            </w:r>
+            <w:r>
+              <w:rPr>
+                <w:noProof/>
+                <w:webHidden/>
+              </w:rPr>
+              <w:fldChar w:fldCharType="begin"/>
+            </w:r>
+            <w:r>
+              <w:rPr>
+                <w:noProof/>
+                <w:webHidden/>
+              </w:rPr>
+              <w:instrText xml:space="preserve"> PAGEREF _Toc488667394 \h </w:instrText>
+            </w:r>
+            <w:r>
+              <w:rPr>
+                <w:noProof/>
+                <w:webHidden/>
+              </w:rPr>
+            </w:r>
+            <w:r>
+              <w:rPr>
+                <w:noProof/>
+                <w:webHidden/>
+              </w:rPr>
+              <w:fldChar w:fldCharType="separate"/>
+            </w:r>
+            <w:r>
+              <w:rPr>
+                <w:noProof/>
+                <w:webHidden/>
+              </w:rPr>
+              <w:t>4</w:t>
+            </w:r>
+            <w:r>
+              <w:rPr>
+                <w:noProof/>
+                <w:webHidden/>
+              </w:rPr>
+              <w:fldChar w:fldCharType="end"/>
+            </w:r>
+          </w:hyperlink>
+        </w:p>
+        <w:p>
+          <w:pPr>
+            <w:pStyle w:val="TOC2"/>
+            <w:tabs>
+              <w:tab w:val="right" w:leader="dot" w:pos="9350"/>
+            </w:tabs>
+            <w:rPr>
+              <w:rFonts w:eastAsiaTheme="minorEastAsia"/>
+              <w:noProof/>
+            </w:rPr>
+          </w:pPr>
+          <w:hyperlink w:anchor="_Toc488667395" w:history="1">
+            <w:r>
+              <w:rPr>
+                <w:rStyle w:val="Hyperlink"/>
+                <w:noProof/>
+              </w:rPr>
+              <w:t>Setting the flyer information</w:t>
+            </w:r>
+            <w:r>
+              <w:rPr>
+                <w:noProof/>
+                <w:webHidden/>
+              </w:rPr>
+              <w:tab/>
+            </w:r>
+            <w:r>
+              <w:rPr>
+                <w:noProof/>
+                <w:webHidden/>
+              </w:rPr>
+              <w:fldChar w:fldCharType="begin"/>
+            </w:r>
+            <w:r>
+              <w:rPr>
+                <w:noProof/>
+                <w:webHidden/>
+              </w:rPr>
+              <w:instrText xml:space="preserve"> PAGEREF _Toc488667395 \h </w:instrText>
+            </w:r>
+            <w:r>
+              <w:rPr>
+                <w:noProof/>
+                <w:webHidden/>
+              </w:rPr>
+            </w:r>
+            <w:r>
+              <w:rPr>
+                <w:noProof/>
+                <w:webHidden/>
+              </w:rPr>
+              <w:fldChar w:fldCharType="separate"/>
+            </w:r>
+            <w:r>
+              <w:rPr>
+                <w:noProof/>
+                <w:webHidden/>
+              </w:rPr>
+              <w:t>4</w:t>
+            </w:r>
+            <w:r>
+              <w:rPr>
+                <w:noProof/>
+                <w:webHidden/>
+              </w:rPr>
+              <w:fldChar w:fldCharType="end"/>
+            </w:r>
+          </w:hyperlink>
+        </w:p>
+        <w:p>
+          <w:pPr>
+            <w:pStyle w:val="TOC2"/>
+            <w:tabs>
+              <w:tab w:val="right" w:leader="dot" w:pos="9350"/>
+            </w:tabs>
+            <w:rPr>
+              <w:rFonts w:eastAsiaTheme="minorEastAsia"/>
+              <w:noProof/>
+            </w:rPr>
+          </w:pPr>
+          <w:hyperlink w:anchor="_Toc488667396" w:history="1">
+            <w:r>
+              <w:rPr>
+                <w:rStyle w:val="Hyperlink"/>
+                <w:noProof/>
+              </w:rPr>
+              <w:t>Entering the Store Information</w:t>
+            </w:r>
+            <w:r>
+              <w:rPr>
+                <w:noProof/>
+                <w:webHidden/>
+              </w:rPr>
+              <w:tab/>
+            </w:r>
+            <w:r>
+              <w:rPr>
+                <w:noProof/>
+                <w:webHidden/>
+              </w:rPr>
+              <w:fldChar w:fldCharType="begin"/>
+            </w:r>
+            <w:r>
+              <w:rPr>
+                <w:noProof/>
+                <w:webHidden/>
+              </w:rPr>
+              <w:instrText xml:space="preserve"> PAGEREF _Toc488667396 \h </w:instrText>
+            </w:r>
+            <w:r>
+              <w:rPr>
+                <w:noProof/>
+                <w:webHidden/>
+              </w:rPr>
+            </w:r>
+            <w:r>
+              <w:rPr>
+                <w:noProof/>
+                <w:webHidden/>
+              </w:rPr>
+              <w:fldChar w:fldCharType="separate"/>
+            </w:r>
+            <w:r>
+              <w:rPr>
+                <w:noProof/>
+                <w:webHidden/>
+              </w:rPr>
+              <w:t>4</w:t>
+            </w:r>
+            <w:r>
+              <w:rPr>
+                <w:noProof/>
+                <w:webHidden/>
+              </w:rPr>
+              <w:fldChar w:fldCharType="end"/>
+            </w:r>
+          </w:hyperlink>
+        </w:p>
+        <w:p>
+          <w:pPr>
+            <w:pStyle w:val="TOC2"/>
+            <w:tabs>
+              <w:tab w:val="right" w:leader="dot" w:pos="9350"/>
+            </w:tabs>
+            <w:rPr>
+              <w:rFonts w:eastAsiaTheme="minorEastAsia"/>
+              <w:noProof/>
+            </w:rPr>
+          </w:pPr>
+          <w:hyperlink w:anchor="_Toc488667397" w:history="1">
+            <w:r>
+              <w:rPr>
+                <w:rStyle w:val="Hyperlink"/>
+                <w:noProof/>
+              </w:rPr>
+              <w:t>Entering the Flyer Item Information</w:t>
+            </w:r>
+            <w:r>
+              <w:rPr>
+                <w:noProof/>
+                <w:webHidden/>
+              </w:rPr>
+              <w:tab/>
+            </w:r>
+            <w:r>
+              <w:rPr>
+                <w:noProof/>
+                <w:webHidden/>
+              </w:rPr>
+              <w:fldChar w:fldCharType="begin"/>
+            </w:r>
+            <w:r>
+              <w:rPr>
+                <w:noProof/>
+                <w:webHidden/>
+              </w:rPr>
+              <w:instrText xml:space="preserve"> PAGEREF _Toc488667397 \h </w:instrText>
+            </w:r>
+            <w:r>
+              <w:rPr>
+                <w:noProof/>
+                <w:webHidden/>
+              </w:rPr>
+            </w:r>
+            <w:r>
+              <w:rPr>
+                <w:noProof/>
+                <w:webHidden/>
+              </w:rPr>
+              <w:fldChar w:fldCharType="separate"/>
+            </w:r>
+            <w:r>
+              <w:rPr>
+                <w:noProof/>
+                <w:webHidden/>
+              </w:rPr>
+              <w:t>4</w:t>
+            </w:r>
+            <w:r>
+              <w:rPr>
+                <w:noProof/>
+                <w:webHidden/>
+              </w:rPr>
+              <w:fldChar w:fldCharType="end"/>
+            </w:r>
+          </w:hyperlink>
+        </w:p>
+        <w:p>
+          <w:pPr>
+            <w:pStyle w:val="TOC2"/>
+            <w:tabs>
+              <w:tab w:val="right" w:leader="dot" w:pos="9350"/>
+            </w:tabs>
+            <w:rPr>
+              <w:rFonts w:eastAsiaTheme="minorEastAsia"/>
+              <w:noProof/>
+            </w:rPr>
+          </w:pPr>
+          <w:hyperlink w:anchor="_Toc488667398" w:history="1">
+            <w:r>
+              <w:rPr>
+                <w:rStyle w:val="Hyperlink"/>
+                <w:noProof/>
+              </w:rPr>
+              <w:t>Printing the flyer</w:t>
+            </w:r>
+            <w:r>
+              <w:rPr>
+                <w:noProof/>
+                <w:webHidden/>
+              </w:rPr>
+              <w:tab/>
+            </w:r>
+            <w:r>
+              <w:rPr>
+                <w:noProof/>
+                <w:webHidden/>
+              </w:rPr>
+              <w:fldChar w:fldCharType="begin"/>
+            </w:r>
+            <w:r>
+              <w:rPr>
+                <w:noProof/>
+                <w:webHidden/>
+              </w:rPr>
+              <w:instrText xml:space="preserve"> PAGEREF _Toc488667398 \h </w:instrText>
+            </w:r>
+            <w:r>
+              <w:rPr>
+                <w:noProof/>
+                <w:webHidden/>
+              </w:rPr>
+            </w:r>
+            <w:r>
+              <w:rPr>
+                <w:noProof/>
+                <w:webHidden/>
+              </w:rPr>
+              <w:fldChar w:fldCharType="separate"/>
+            </w:r>
+            <w:r>
+              <w:rPr>
+                <w:noProof/>
+                <w:webHidden/>
+              </w:rPr>
+              <w:t>6</w:t>
+            </w:r>
+            <w:r>
+              <w:rPr>
+                <w:noProof/>
+                <w:webHidden/>
+              </w:rPr>
+              <w:fldChar w:fldCharType="end"/>
+            </w:r>
+          </w:hyperlink>
+        </w:p>
+        <w:p>
+          <w:pPr>
+            <w:pStyle w:val="TOC1"/>
+            <w:tabs>
+              <w:tab w:val="right" w:leader="dot" w:pos="9350"/>
+            </w:tabs>
+            <w:rPr>
+              <w:rFonts w:eastAsiaTheme="minorEastAsia"/>
+              <w:noProof/>
+            </w:rPr>
+          </w:pPr>
+          <w:hyperlink w:anchor="_Toc488667399" w:history="1">
+            <w:r>
+              <w:rPr>
+                <w:rStyle w:val="Hyperlink"/>
+                <w:noProof/>
+              </w:rPr>
+              <w:t>Flyer History</w:t>
+            </w:r>
+            <w:r>
+              <w:rPr>
+                <w:noProof/>
+                <w:webHidden/>
+              </w:rPr>
+              <w:tab/>
+            </w:r>
+            <w:r>
+              <w:rPr>
+                <w:noProof/>
+                <w:webHidden/>
+              </w:rPr>
+              <w:fldChar w:fldCharType="begin"/>
+            </w:r>
+            <w:r>
+              <w:rPr>
+                <w:noProof/>
+                <w:webHidden/>
+              </w:rPr>
+              <w:instrText xml:space="preserve"> PAGEREF _Toc488667399 \h </w:instrText>
+            </w:r>
+            <w:r>
+              <w:rPr>
+                <w:noProof/>
+                <w:webHidden/>
+              </w:rPr>
+            </w:r>
+            <w:r>
+              <w:rPr>
+                <w:noProof/>
+                <w:webHidden/>
+              </w:rPr>
+              <w:fldChar w:fldCharType="separate"/>
+            </w:r>
+            <w:r>
+              <w:rPr>
+                <w:noProof/>
+                <w:webHidden/>
+              </w:rPr>
+              <w:t>7</w:t>
+            </w:r>
+            <w:r>
+              <w:rPr>
+                <w:noProof/>
+                <w:webHidden/>
+              </w:rPr>
+              <w:fldChar w:fldCharType="end"/>
+            </w:r>
+          </w:hyperlink>
+        </w:p>
+        <w:p>
+          <w:pPr>
+            <w:pStyle w:val="TOC2"/>
+            <w:tabs>
+              <w:tab w:val="right" w:leader="dot" w:pos="9350"/>
+            </w:tabs>
+            <w:rPr>
+              <w:rFonts w:eastAsiaTheme="minorEastAsia"/>
+              <w:noProof/>
+            </w:rPr>
+          </w:pPr>
+          <w:hyperlink w:anchor="_Toc488667400" w:history="1">
+            <w:r>
+              <w:rPr>
+                <w:rStyle w:val="Hyperlink"/>
+                <w:noProof/>
+              </w:rPr>
+              <w:t>Description</w:t>
+            </w:r>
+            <w:r>
+              <w:rPr>
+                <w:noProof/>
+                <w:webHidden/>
+              </w:rPr>
+              <w:tab/>
+            </w:r>
+            <w:r>
+              <w:rPr>
+                <w:noProof/>
+                <w:webHidden/>
+              </w:rPr>
+              <w:fldChar w:fldCharType="begin"/>
+            </w:r>
+            <w:r>
+              <w:rPr>
+                <w:noProof/>
+                <w:webHidden/>
+              </w:rPr>
+              <w:instrText xml:space="preserve"> PAGEREF _Toc488667400 \h </w:instrText>
+            </w:r>
+            <w:r>
+              <w:rPr>
+                <w:noProof/>
+                <w:webHidden/>
+              </w:rPr>
+            </w:r>
+            <w:r>
+              <w:rPr>
+                <w:noProof/>
+                <w:webHidden/>
+              </w:rPr>
+              <w:fldChar w:fldCharType="separate"/>
+            </w:r>
+            <w:r>
+              <w:rPr>
+                <w:noProof/>
+                <w:webHidden/>
+              </w:rPr>
+              <w:t>7</w:t>
+            </w:r>
+            <w:r>
+              <w:rPr>
+                <w:noProof/>
+                <w:webHidden/>
+              </w:rPr>
+              <w:fldChar w:fldCharType="end"/>
+            </w:r>
+          </w:hyperlink>
+        </w:p>
+        <w:p>
+          <w:pPr>
+            <w:pStyle w:val="TOC2"/>
+            <w:tabs>
+              <w:tab w:val="right" w:leader="dot" w:pos="9350"/>
+            </w:tabs>
+            <w:rPr>
+              <w:rFonts w:eastAsiaTheme="minorEastAsia"/>
+              <w:noProof/>
+            </w:rPr>
+          </w:pPr>
+          <w:hyperlink w:anchor="_Toc488667401" w:history="1">
+            <w:r>
+              <w:rPr>
+                <w:rStyle w:val="Hyperlink"/>
+                <w:noProof/>
+              </w:rPr>
+              <w:t>Usage</w:t>
+            </w:r>
+            <w:r>
+              <w:rPr>
+                <w:noProof/>
+                <w:webHidden/>
+              </w:rPr>
+              <w:tab/>
+            </w:r>
+            <w:r>
+              <w:rPr>
+                <w:noProof/>
+                <w:webHidden/>
+              </w:rPr>
+              <w:fldChar w:fldCharType="begin"/>
+            </w:r>
+            <w:r>
+              <w:rPr>
+                <w:noProof/>
+                <w:webHidden/>
+              </w:rPr>
+              <w:instrText xml:space="preserve"> PAGEREF _Toc488667401 \h </w:instrText>
+            </w:r>
+            <w:r>
+              <w:rPr>
+                <w:noProof/>
+                <w:webHidden/>
+              </w:rPr>
+            </w:r>
+            <w:r>
+              <w:rPr>
+                <w:noProof/>
+                <w:webHidden/>
+              </w:rPr>
+              <w:fldChar w:fldCharType="separate"/>
+            </w:r>
+            <w:r>
+              <w:rPr>
+                <w:noProof/>
+                <w:webHidden/>
+              </w:rPr>
+              <w:t>7</w:t>
+            </w:r>
+            <w:r>
+              <w:rPr>
+                <w:noProof/>
+                <w:webHidden/>
+              </w:rPr>
+              <w:fldChar w:fldCharType="end"/>
+            </w:r>
+          </w:hyperlink>
+        </w:p>
+        <w:p>
+          <w:pPr>
+            <w:pStyle w:val="TOC1"/>
+            <w:tabs>
+              <w:tab w:val="right" w:leader="dot" w:pos="9350"/>
+            </w:tabs>
+            <w:rPr>
+              <w:rFonts w:eastAsiaTheme="minorEastAsia"/>
+              <w:noProof/>
+            </w:rPr>
+          </w:pPr>
+          <w:hyperlink w:anchor="_Toc488667402" w:history="1">
+            <w:r>
+              <w:rPr>
+                <w:rStyle w:val="Hyperlink"/>
+                <w:noProof/>
+              </w:rPr>
+              <w:t>Database Maintainer</w:t>
+            </w:r>
+            <w:r>
+              <w:rPr>
+                <w:noProof/>
+                <w:webHidden/>
+              </w:rPr>
+              <w:tab/>
+            </w:r>
+            <w:r>
+              <w:rPr>
+                <w:noProof/>
+                <w:webHidden/>
+              </w:rPr>
+              <w:fldChar w:fldCharType="begin"/>
+            </w:r>
+            <w:r>
+              <w:rPr>
+                <w:noProof/>
+                <w:webHidden/>
+              </w:rPr>
+              <w:instrText xml:space="preserve"> PAGEREF _Toc488667402 \h </w:instrText>
+            </w:r>
+            <w:r>
+              <w:rPr>
+                <w:noProof/>
+                <w:webHidden/>
+              </w:rPr>
+            </w:r>
+            <w:r>
+              <w:rPr>
+                <w:noProof/>
+                <w:webHidden/>
+              </w:rPr>
+              <w:fldChar w:fldCharType="separate"/>
+            </w:r>
+            <w:r>
+              <w:rPr>
+                <w:noProof/>
+                <w:webHidden/>
+              </w:rPr>
+              <w:t>9</w:t>
+            </w:r>
+            <w:r>
+              <w:rPr>
+                <w:noProof/>
+                <w:webHidden/>
+              </w:rPr>
+              <w:fldChar w:fldCharType="end"/>
+            </w:r>
+          </w:hyperlink>
+        </w:p>
+        <w:p>
+          <w:pPr>
+            <w:pStyle w:val="TOC2"/>
+            <w:tabs>
+              <w:tab w:val="right" w:leader="dot" w:pos="9350"/>
+            </w:tabs>
+            <w:rPr>
+              <w:rFonts w:eastAsiaTheme="minorEastAsia"/>
+              <w:noProof/>
+            </w:rPr>
+          </w:pPr>
+          <w:hyperlink w:anchor="_Toc488667403" w:history="1">
+            <w:r>
+              <w:rPr>
+                <w:rStyle w:val="Hyperlink"/>
+                <w:noProof/>
+              </w:rPr>
+              <w:t>Description</w:t>
+            </w:r>
+            <w:r>
+              <w:rPr>
+                <w:noProof/>
+                <w:webHidden/>
+              </w:rPr>
+              <w:tab/>
+            </w:r>
+            <w:r>
+              <w:rPr>
+                <w:noProof/>
+                <w:webHidden/>
+              </w:rPr>
+              <w:fldChar w:fldCharType="begin"/>
+            </w:r>
+            <w:r>
+              <w:rPr>
+                <w:noProof/>
+                <w:webHidden/>
+              </w:rPr>
+              <w:instrText xml:space="preserve"> PAGEREF _Toc488667403 \h </w:instrText>
+            </w:r>
+            <w:r>
+              <w:rPr>
+                <w:noProof/>
+                <w:webHidden/>
+              </w:rPr>
+            </w:r>
+            <w:r>
+              <w:rPr>
+                <w:noProof/>
+                <w:webHidden/>
+              </w:rPr>
+              <w:fldChar w:fldCharType="separate"/>
+            </w:r>
+            <w:r>
+              <w:rPr>
+                <w:noProof/>
+                <w:webHidden/>
+              </w:rPr>
+              <w:t>9</w:t>
+            </w:r>
+            <w:r>
+              <w:rPr>
+                <w:noProof/>
+                <w:webHidden/>
+              </w:rPr>
+              <w:fldChar w:fldCharType="end"/>
+            </w:r>
+          </w:hyperlink>
+        </w:p>
+        <w:p>
+          <w:pPr>
+            <w:pStyle w:val="TOC2"/>
+            <w:tabs>
+              <w:tab w:val="right" w:leader="dot" w:pos="9350"/>
+            </w:tabs>
+            <w:rPr>
+              <w:rFonts w:eastAsiaTheme="minorEastAsia"/>
+              <w:noProof/>
+            </w:rPr>
+          </w:pPr>
+          <w:hyperlink w:anchor="_Toc488667404" w:history="1">
+            <w:r>
+              <w:rPr>
+                <w:rStyle w:val="Hyperlink"/>
+                <w:noProof/>
+              </w:rPr>
+              <w:t>Entering in a new Database Item</w:t>
+            </w:r>
+            <w:r>
+              <w:rPr>
+                <w:noProof/>
+                <w:webHidden/>
+              </w:rPr>
+              <w:tab/>
+            </w:r>
+            <w:r>
+              <w:rPr>
+                <w:noProof/>
+                <w:webHidden/>
+              </w:rPr>
+              <w:fldChar w:fldCharType="begin"/>
+            </w:r>
+            <w:r>
+              <w:rPr>
+                <w:noProof/>
+                <w:webHidden/>
+              </w:rPr>
+              <w:instrText xml:space="preserve"> PAGEREF _Toc488667404 \h </w:instrText>
+            </w:r>
+            <w:r>
+              <w:rPr>
+                <w:noProof/>
+                <w:webHidden/>
+              </w:rPr>
+            </w:r>
+            <w:r>
+              <w:rPr>
+                <w:noProof/>
+                <w:webHidden/>
+              </w:rPr>
+              <w:fldChar w:fldCharType="separate"/>
+            </w:r>
+            <w:r>
+              <w:rPr>
+                <w:noProof/>
+                <w:webHidden/>
+              </w:rPr>
+              <w:t>9</w:t>
+            </w:r>
+            <w:r>
+              <w:rPr>
+                <w:noProof/>
+                <w:webHidden/>
+              </w:rPr>
+              <w:fldChar w:fldCharType="end"/>
+            </w:r>
+          </w:hyperlink>
+        </w:p>
+        <w:p>
+          <w:r>
+            <w:rPr>
+              <w:b/>
+              <w:bCs/>
+              <w:noProof/>
+            </w:rPr>
+            <w:fldChar w:fldCharType="end"/>
+          </w:r>
+        </w:p>
+      </w:sdtContent>
+    </w:sdt>
+    <w:p>
+      <w:pPr>
         <w:pStyle w:val="Heading1"/>
       </w:pPr>
+      <w:bookmarkStart w:id="0" w:name="_Toc488667389"/>
+      <w:r>
+        <w:t>Summary</w:t>
+      </w:r>
+      <w:bookmarkEnd w:id="0"/>
+    </w:p>
+    <w:p>
+      <w:r>
+        <w:t xml:space="preserve">This user guide is designed to </w:t>
+      </w:r>
+      <w:r>
+        <w:t>give a high-level explanation of how a Store or District Manager can use the Food Giant Flyer Creator Program.</w:t>
+      </w:r>
+      <w:r>
+        <w:t xml:space="preserve">  Technical Details can be found in the system requirements document.</w:t>
+      </w:r>
+    </w:p>
+    <w:p/>
+    <w:p/>
+    <w:p/>
+    <w:p/>
+    <w:p/>
+    <w:p/>
+    <w:p/>
+    <w:p/>
+    <w:p>
+      <w:pPr>
+        <w:pStyle w:val="Heading1"/>
+      </w:pPr>
+      <w:bookmarkStart w:id="1" w:name="_Toc488667390"/>
+      <w:r>
+        <w:lastRenderedPageBreak/>
+        <w:t>Connecting to the Application</w:t>
+      </w:r>
+    </w:p>
+    <w:p>
+      <w:r>
+        <w:t xml:space="preserve">To connect to the application, double left click the FoodGiant.rdp file to open it.  </w:t>
+      </w:r>
+      <w:r>
+        <w:t>A window will open like below:</w:t>
+      </w:r>
+    </w:p>
+    <w:p>
+      <w:pPr>
+        <w:keepNext/>
+        <w:jc w:val="center"/>
+      </w:pPr>
+      <w:r>
+        <w:rPr>
+          <w:noProof/>
+        </w:rPr>
+        <w:drawing>
+          <wp:inline distT="0" distB="0" distL="0" distR="0">
+            <wp:extent cx="4810125" cy="3987468"/>
+            <wp:effectExtent l="0" t="0" r="6985" b="3810"/>
+            <wp:docPr id="16" name="Picture 16"/>
+            <wp:cNvGraphicFramePr>
+              <a:graphicFrameLocks xmlns:a="http://schemas.openxmlformats.org/drawingml/2006/main" noChangeAspect="1"/>
+            </wp:cNvGraphicFramePr>
+            <a:graphic xmlns:a="http://schemas.openxmlformats.org/drawingml/2006/main">
+              <a:graphicData uri="http://schemas.openxmlformats.org/drawingml/2006/picture">
+                <pic:pic xmlns:pic="http://schemas.openxmlformats.org/drawingml/2006/picture">
+                  <pic:nvPicPr>
+                    <pic:cNvPr id="0" name="Picture 3" descr="C:\Users\Kendrick\AppData\Local\Microsoft\Windows\INetCache\Content.Word\Connection 1.png"/>
+                    <pic:cNvPicPr>
+                      <a:picLocks noChangeAspect="1" noChangeArrowheads="1"/>
+                    </pic:cNvPicPr>
+                  </pic:nvPicPr>
+                  <pic:blipFill>
+                    <a:blip r:embed="rId9">
+                      <a:extLst>
+                        <a:ext uri="{28A0092B-C50C-407E-A947-70E740481C1C}">
+                          <a14:useLocalDpi xmlns:a14="http://schemas.microsoft.com/office/drawing/2010/main" val="0"/>
+                        </a:ext>
+                      </a:extLst>
+                    </a:blip>
+                    <a:stretch>
+                      <a:fillRect/>
+                    </a:stretch>
+                  </pic:blipFill>
+                  <pic:spPr bwMode="auto">
+                    <a:xfrm>
+                      <a:off x="0" y="0"/>
+                      <a:ext cx="4810125" cy="3987468"/>
+                    </a:xfrm>
+                    <a:prstGeom prst="rect">
+                      <a:avLst/>
+                    </a:prstGeom>
+                    <a:noFill/>
+                    <a:ln>
+                      <a:noFill/>
+                    </a:ln>
+                  </pic:spPr>
+                </pic:pic>
+              </a:graphicData>
+            </a:graphic>
+          </wp:inline>
+        </w:drawing>
+      </w:r>
+    </w:p>
+    <w:p>
+      <w:pPr>
+        <w:pStyle w:val="Caption"/>
+        <w:jc w:val="center"/>
+      </w:pPr>
+      <w:r>
+        <w:t xml:space="preserve">Figure </w:t>
+      </w:r>
+      <w:r>
+        <w:fldChar w:fldCharType="begin"/>
+      </w:r>
+      <w:r>
+        <w:instrText xml:space="preserve"> SEQ Figure \* ARABIC </w:instrText>
+      </w:r>
+      <w:r>
+        <w:fldChar w:fldCharType="separate"/>
+      </w:r>
+      <w:r>
+        <w:rPr>
+          <w:noProof/>
+        </w:rPr>
+        <w:t>1</w:t>
+      </w:r>
+      <w:r>
+        <w:fldChar w:fldCharType="end"/>
+      </w:r>
+      <w:r>
+        <w:t xml:space="preserve"> Connection Window</w:t>
+      </w:r>
+    </w:p>
+    <w:p>
+      <w:r>
+        <w:t>Left click the Connect button.</w:t>
+      </w:r>
+    </w:p>
+    <w:p>
+      <w:r>
+        <w:t>You will see another window like this:</w:t>
+      </w:r>
+    </w:p>
+    <w:p>
+      <w:pPr>
+        <w:keepNext/>
+        <w:jc w:val="center"/>
+      </w:pPr>
+      <w:r>
+        <w:rPr>
+          <w:noProof/>
+        </w:rPr>
+        <w:drawing>
+          <wp:inline distT="0" distB="0" distL="0" distR="0">
+            <wp:extent cx="3238500" cy="2230019"/>
+            <wp:effectExtent l="0" t="0" r="0" b="0"/>
+            <wp:docPr id="19" name="Picture 19" descr="C:\Users\Kendrick\AppData\Local\Microsoft\Windows\INetCache\Content.Word\Connection 2.png"/>
+            <wp:cNvGraphicFramePr>
+              <a:graphicFrameLocks xmlns:a="http://schemas.openxmlformats.org/drawingml/2006/main" noChangeAspect="1"/>
+            </wp:cNvGraphicFramePr>
+            <a:graphic xmlns:a="http://schemas.openxmlformats.org/drawingml/2006/main">
+              <a:graphicData uri="http://schemas.openxmlformats.org/drawingml/2006/picture">
+                <pic:pic xmlns:pic="http://schemas.openxmlformats.org/drawingml/2006/picture">
+                  <pic:nvPicPr>
+                    <pic:cNvPr id="0" name="Picture 4" descr="C:\Users\Kendrick\AppData\Local\Microsoft\Windows\INetCache\Content.Word\Connection 2.png"/>
+                    <pic:cNvPicPr>
+                      <a:picLocks noChangeAspect="1" noChangeArrowheads="1"/>
+                    </pic:cNvPicPr>
+                  </pic:nvPicPr>
+                  <pic:blipFill>
+                    <a:blip r:embed="rId10">
+                      <a:extLst>
+                        <a:ext uri="{28A0092B-C50C-407E-A947-70E740481C1C}">
+                          <a14:useLocalDpi xmlns:a14="http://schemas.microsoft.com/office/drawing/2010/main" val="0"/>
+                        </a:ext>
+                      </a:extLst>
+                    </a:blip>
+                    <a:srcRect/>
+                    <a:stretch>
+                      <a:fillRect/>
+                    </a:stretch>
+                  </pic:blipFill>
+                  <pic:spPr bwMode="auto">
+                    <a:xfrm>
+                      <a:off x="0" y="0"/>
+                      <a:ext cx="3284701" cy="2261833"/>
+                    </a:xfrm>
+                    <a:prstGeom prst="rect">
+                      <a:avLst/>
+                    </a:prstGeom>
+                    <a:noFill/>
+                    <a:ln>
+                      <a:noFill/>
+                    </a:ln>
+                  </pic:spPr>
+                </pic:pic>
+              </a:graphicData>
+            </a:graphic>
+          </wp:inline>
+        </w:drawing>
+      </w:r>
+    </w:p>
+    <w:p>
+      <w:pPr>
+        <w:pStyle w:val="Caption"/>
+        <w:jc w:val="center"/>
+      </w:pPr>
+      <w:r>
+        <w:t xml:space="preserve">Figure </w:t>
+      </w:r>
+      <w:r>
+        <w:fldChar w:fldCharType="begin"/>
+      </w:r>
+      <w:r>
+        <w:instrText xml:space="preserve"> SEQ Figure \* ARABIC </w:instrText>
+      </w:r>
+      <w:r>
+        <w:fldChar w:fldCharType="separate"/>
+      </w:r>
+      <w:r>
+        <w:rPr>
+          <w:noProof/>
+        </w:rPr>
+        <w:t>2</w:t>
+      </w:r>
+      <w:r>
+        <w:fldChar w:fldCharType="end"/>
+      </w:r>
+      <w:r>
+        <w:t xml:space="preserve"> Login Window</w:t>
+      </w:r>
+    </w:p>
+    <w:p>
+      <w:r>
+        <w:lastRenderedPageBreak/>
+        <w:t xml:space="preserve">Enter in your user name and password, gotten from a Food Giant District </w:t>
+      </w:r>
+      <w:r>
+        <w:t>Manager,</w:t>
+      </w:r>
+      <w:r>
+        <w:t xml:space="preserve"> and </w:t>
+      </w:r>
+      <w:r>
+        <w:t xml:space="preserve">left </w:t>
+      </w:r>
+      <w:r>
+        <w:t xml:space="preserve">click </w:t>
+      </w:r>
+      <w:r>
+        <w:t>OK</w:t>
+      </w:r>
+      <w:r>
+        <w:t>.  Do NOT click Remember me.</w:t>
+      </w:r>
+    </w:p>
+    <w:p>
+      <w:r>
+        <w:t>Click Yes on the next window:</w:t>
+      </w:r>
+    </w:p>
+    <w:p>
+      <w:pPr>
+        <w:keepNext/>
+        <w:jc w:val="center"/>
+      </w:pPr>
+      <w:r>
+        <w:rPr>
+          <w:noProof/>
+        </w:rPr>
+        <w:drawing>
+          <wp:inline distT="0" distB="0" distL="0" distR="0">
+            <wp:extent cx="3733800" cy="3819525"/>
+            <wp:effectExtent l="0" t="0" r="0" b="9525"/>
+            <wp:docPr id="20" name="Picture 20" descr="C:\Users\Kendrick\AppData\Local\Microsoft\Windows\INetCache\Content.Word\Connection 3.png"/>
+            <wp:cNvGraphicFramePr>
+              <a:graphicFrameLocks xmlns:a="http://schemas.openxmlformats.org/drawingml/2006/main" noChangeAspect="1"/>
+            </wp:cNvGraphicFramePr>
+            <a:graphic xmlns:a="http://schemas.openxmlformats.org/drawingml/2006/main">
+              <a:graphicData uri="http://schemas.openxmlformats.org/drawingml/2006/picture">
+                <pic:pic xmlns:pic="http://schemas.openxmlformats.org/drawingml/2006/picture">
+                  <pic:nvPicPr>
+                    <pic:cNvPr id="0" name="Picture 5" descr="C:\Users\Kendrick\AppData\Local\Microsoft\Windows\INetCache\Content.Word\Connection 3.png"/>
+                    <pic:cNvPicPr>
+                      <a:picLocks noChangeAspect="1" noChangeArrowheads="1"/>
+                    </pic:cNvPicPr>
+                  </pic:nvPicPr>
+                  <pic:blipFill>
+                    <a:blip r:embed="rId11">
+                      <a:extLst>
+                        <a:ext uri="{28A0092B-C50C-407E-A947-70E740481C1C}">
+                          <a14:useLocalDpi xmlns:a14="http://schemas.microsoft.com/office/drawing/2010/main" val="0"/>
+                        </a:ext>
+                      </a:extLst>
+                    </a:blip>
+                    <a:srcRect/>
+                    <a:stretch>
+                      <a:fillRect/>
+                    </a:stretch>
+                  </pic:blipFill>
+                  <pic:spPr bwMode="auto">
+                    <a:xfrm>
+                      <a:off x="0" y="0"/>
+                      <a:ext cx="3733800" cy="3819525"/>
+                    </a:xfrm>
+                    <a:prstGeom prst="rect">
+                      <a:avLst/>
+                    </a:prstGeom>
+                    <a:noFill/>
+                    <a:ln>
+                      <a:noFill/>
+                    </a:ln>
+                  </pic:spPr>
+                </pic:pic>
+              </a:graphicData>
+            </a:graphic>
+          </wp:inline>
+        </w:drawing>
+      </w:r>
+    </w:p>
+    <w:p>
+      <w:pPr>
+        <w:pStyle w:val="Caption"/>
+        <w:jc w:val="center"/>
+      </w:pPr>
+      <w:r>
+        <w:t xml:space="preserve">Figure </w:t>
+      </w:r>
+      <w:r>
+        <w:fldChar w:fldCharType="begin"/>
+      </w:r>
+      <w:r>
+        <w:instrText xml:space="preserve"> SEQ Figure \* ARABIC </w:instrText>
+      </w:r>
+      <w:r>
+        <w:fldChar w:fldCharType="separate"/>
+      </w:r>
+      <w:r>
+        <w:rPr>
+          <w:noProof/>
+        </w:rPr>
+        <w:t>3</w:t>
+      </w:r>
+      <w:r>
+        <w:fldChar w:fldCharType="end"/>
+      </w:r>
+      <w:r>
+        <w:t xml:space="preserve"> Confirm Connection Window</w:t>
+      </w:r>
+    </w:p>
+    <w:p>
+      <w:r>
+        <w:t>Finally, you will see a new window like the below picture:</w:t>
+      </w:r>
+    </w:p>
+    <w:p>
+      <w:pPr>
+        <w:keepNext/>
+        <w:jc w:val="center"/>
+      </w:pPr>
+      <w:r>
+        <w:rPr>
+          <w:noProof/>
+        </w:rPr>
+        <w:drawing>
+          <wp:inline distT="0" distB="0" distL="0" distR="0">
+            <wp:extent cx="5972175" cy="1352550"/>
+            <wp:effectExtent l="0" t="0" r="9525" b="0"/>
+            <wp:docPr id="21" name="Picture 21" descr="C:\Users\Kendrick\AppData\Local\Microsoft\Windows\INetCache\Content.Word\Connection 4.png"/>
+            <wp:cNvGraphicFramePr>
+              <a:graphicFrameLocks xmlns:a="http://schemas.openxmlformats.org/drawingml/2006/main" noChangeAspect="1"/>
+            </wp:cNvGraphicFramePr>
+            <a:graphic xmlns:a="http://schemas.openxmlformats.org/drawingml/2006/main">
+              <a:graphicData uri="http://schemas.openxmlformats.org/drawingml/2006/picture">
+                <pic:pic xmlns:pic="http://schemas.openxmlformats.org/drawingml/2006/picture">
+                  <pic:nvPicPr>
+                    <pic:cNvPr id="0" name="Picture 6" descr="C:\Users\Kendrick\AppData\Local\Microsoft\Windows\INetCache\Content.Word\Connection 4.png"/>
+                    <pic:cNvPicPr>
+                      <a:picLocks noChangeAspect="1" noChangeArrowheads="1"/>
+                    </pic:cNvPicPr>
+                  </pic:nvPicPr>
+                  <pic:blipFill>
+                    <a:blip r:embed="rId12">
+                      <a:extLst>
+                        <a:ext uri="{28A0092B-C50C-407E-A947-70E740481C1C}">
+                          <a14:useLocalDpi xmlns:a14="http://schemas.microsoft.com/office/drawing/2010/main" val="0"/>
+                        </a:ext>
+                      </a:extLst>
+                    </a:blip>
+                    <a:srcRect/>
+                    <a:stretch>
+                      <a:fillRect/>
+                    </a:stretch>
+                  </pic:blipFill>
+                  <pic:spPr bwMode="auto">
+                    <a:xfrm>
+                      <a:off x="0" y="0"/>
+                      <a:ext cx="5972175" cy="1352550"/>
+                    </a:xfrm>
+                    <a:prstGeom prst="rect">
+                      <a:avLst/>
+                    </a:prstGeom>
+                    <a:noFill/>
+                    <a:ln>
+                      <a:noFill/>
+                    </a:ln>
+                  </pic:spPr>
+                </pic:pic>
+              </a:graphicData>
+            </a:graphic>
+          </wp:inline>
+        </w:drawing>
+      </w:r>
+    </w:p>
+    <w:p>
+      <w:pPr>
+        <w:pStyle w:val="Caption"/>
+        <w:jc w:val="center"/>
+      </w:pPr>
+      <w:r>
+        <w:t xml:space="preserve">Figure </w:t>
+      </w:r>
+      <w:r>
+        <w:fldChar w:fldCharType="begin"/>
+      </w:r>
+      <w:r>
+        <w:instrText xml:space="preserve"> SEQ Figure \* ARABIC </w:instrText>
+      </w:r>
+      <w:r>
+        <w:fldChar w:fldCharType="separate"/>
+      </w:r>
+      <w:r>
+        <w:rPr>
+          <w:noProof/>
+        </w:rPr>
+        <w:t>4</w:t>
+      </w:r>
+      <w:r>
+        <w:fldChar w:fldCharType="end"/>
+      </w:r>
+      <w:r>
+        <w:t xml:space="preserve"> Flyer Machine Connection Window</w:t>
+      </w:r>
+    </w:p>
+    <w:p>
+      <w:r>
+        <w:t xml:space="preserve">Double left </w:t>
+      </w:r>
+      <w:proofErr w:type="gramStart"/>
+      <w:r>
+        <w:t>click</w:t>
+      </w:r>
+      <w:proofErr w:type="gramEnd"/>
+      <w:r>
+        <w:t xml:space="preserve"> the Food Giant Flyer Generator Shortcut, and click Yes again to run the program.</w:t>
+      </w:r>
+    </w:p>
+    <w:p>
+      <w:pPr>
+        <w:pStyle w:val="Heading1"/>
+      </w:pPr>
       <w:r>
         <w:t>Program Selector</w:t>
       </w:r>
+      <w:bookmarkEnd w:id="1"/>
     </w:p>
     <w:p>
       <w:pPr>
         <w:pStyle w:val="Heading2"/>
       </w:pPr>
+      <w:bookmarkStart w:id="2" w:name="_Toc488667391"/>
       <w:r>
         <w:t>Description</w:t>
       </w:r>
+      <w:bookmarkEnd w:id="2"/>
     </w:p>
     <w:p>
       <w:r>
@@ -27,9 +1878,12 @@
       <w:pPr>
         <w:pStyle w:val="Heading2"/>
       </w:pPr>
-      <w:r>
+      <w:bookmarkStart w:id="3" w:name="_Toc488667392"/>
+      <w:r>
+        <w:lastRenderedPageBreak/>
         <w:t>Operation</w:t>
       </w:r>
+      <w:bookmarkEnd w:id="3"/>
     </w:p>
     <w:p>
       <w:r>
@@ -63,7 +1917,7 @@
                     </pic:cNvPicPr>
                   </pic:nvPicPr>
                   <pic:blipFill>
-                    <a:blip r:embed="rId4">
+                    <a:blip r:embed="rId13">
                       <a:extLst>
                         <a:ext uri="{28A0092B-C50C-407E-A947-70E740481C1C}">
                           <a14:useLocalDpi xmlns:a14="http://schemas.microsoft.com/office/drawing/2010/main" val="0"/>
@@ -103,14 +1957,27 @@
       <w:r>
         <w:t xml:space="preserve">Figure </w:t>
       </w:r>
-      <w:fldSimple w:instr=" SEQ Figure \* ARABIC ">
-        <w:r>
-          <w:rPr>
-            <w:noProof/>
-          </w:rPr>
-          <w:t>1</w:t>
-        </w:r>
-      </w:fldSimple>
+      <w:r>
+        <w:fldChar w:fldCharType="begin"/>
+      </w:r>
+      <w:r>
+        <w:instrText xml:space="preserve"> SEQ Figure \* ARABIC </w:instrText>
+      </w:r>
+      <w:r>
+        <w:fldChar w:fldCharType="separate"/>
+      </w:r>
+      <w:r>
+        <w:rPr>
+          <w:noProof/>
+        </w:rPr>
+        <w:t>5</w:t>
+      </w:r>
+      <w:r>
+        <w:rPr>
+          <w:noProof/>
+        </w:rPr>
+        <w:fldChar w:fldCharType="end"/>
+      </w:r>
       <w:r>
         <w:t xml:space="preserve"> Program Selector</w:t>
       </w:r>
@@ -144,45 +2011,72 @@
       <w:pPr>
         <w:pStyle w:val="Heading1"/>
       </w:pPr>
+      <w:bookmarkStart w:id="4" w:name="_Toc488667393"/>
       <w:r>
         <w:t>Flyer Creator</w:t>
       </w:r>
+      <w:bookmarkEnd w:id="4"/>
     </w:p>
     <w:p>
       <w:pPr>
         <w:pStyle w:val="Heading2"/>
       </w:pPr>
+      <w:bookmarkStart w:id="5" w:name="_Toc488667394"/>
       <w:r>
         <w:t>Description</w:t>
       </w:r>
+      <w:bookmarkEnd w:id="5"/>
     </w:p>
     <w:p>
       <w:r>
         <w:t>This program is designed to allow a store or district manager to generate a store flyer.</w:t>
       </w:r>
+      <w:r>
+        <w:t xml:space="preserve">  Currently it only uses a single selectable flyer, but can be expanded to include multiple flyer types.</w:t>
+      </w:r>
+      <w:r>
+        <w:t xml:space="preserve">  This program is accessible by all users and </w:t>
+      </w:r>
+      <w:proofErr w:type="gramStart"/>
+      <w:r>
+        <w:t>it’s</w:t>
+      </w:r>
+      <w:proofErr w:type="gramEnd"/>
+      <w:r>
+        <w:t xml:space="preserve"> data is populated from user input and the Database Maintainer program.</w:t>
+      </w:r>
     </w:p>
     <w:p>
       <w:pPr>
         <w:pStyle w:val="Heading2"/>
       </w:pPr>
-      <w:r>
+      <w:bookmarkStart w:id="6" w:name="_Toc488667395"/>
+      <w:r>
+        <w:t>Setting</w:t>
+      </w:r>
+      <w:r>
+        <w:t xml:space="preserve"> the flyer information</w:t>
+      </w:r>
+      <w:bookmarkEnd w:id="6"/>
+    </w:p>
+    <w:p>
+      <w:r>
+        <w:t>The first step in using this program is to</w:t>
+      </w:r>
+      <w:r>
+        <w:t xml:space="preserve"> select the number of flyer items you wish to display</w:t>
+      </w:r>
+    </w:p>
+    <w:p>
+      <w:pPr>
+        <w:keepNext/>
+        <w:jc w:val="center"/>
+      </w:pPr>
+      <w:r>
+        <w:rPr>
+          <w:noProof/>
+        </w:rPr>
         <w:lastRenderedPageBreak/>
-        <w:t>Setting</w:t>
-      </w:r>
-      <w:r>
-        <w:t xml:space="preserve"> the flyer information</w:t>
-      </w:r>
-    </w:p>
-    <w:p>
-      <w:r>
-        <w:t>First, select the number of flyer items you wish to display</w:t>
-      </w:r>
-    </w:p>
-    <w:p>
-      <w:r>
-        <w:rPr>
-          <w:noProof/>
-        </w:rPr>
         <w:drawing>
           <wp:inline distT="0" distB="0" distL="0" distR="0">
             <wp:extent cx="2959100" cy="1320800"/>
@@ -201,7 +2095,7 @@
                     </pic:cNvPicPr>
                   </pic:nvPicPr>
                   <pic:blipFill>
-                    <a:blip r:embed="rId5">
+                    <a:blip r:embed="rId14">
                       <a:extLst>
                         <a:ext uri="{28A0092B-C50C-407E-A947-70E740481C1C}">
                           <a14:useLocalDpi xmlns:a14="http://schemas.microsoft.com/office/drawing/2010/main" val="0"/>
@@ -235,18 +2129,63 @@
     </w:p>
     <w:p>
       <w:pPr>
+        <w:pStyle w:val="Caption"/>
+        <w:jc w:val="center"/>
+      </w:pPr>
+      <w:r>
+        <w:t xml:space="preserve">Figure </w:t>
+      </w:r>
+      <w:r>
+        <w:fldChar w:fldCharType="begin"/>
+      </w:r>
+      <w:r>
+        <w:instrText xml:space="preserve"> SEQ Figure \* ARABIC </w:instrText>
+      </w:r>
+      <w:r>
+        <w:fldChar w:fldCharType="separate"/>
+      </w:r>
+      <w:r>
+        <w:rPr>
+          <w:noProof/>
+        </w:rPr>
+        <w:t>6</w:t>
+      </w:r>
+      <w:r>
+        <w:rPr>
+          <w:noProof/>
+        </w:rPr>
+        <w:fldChar w:fldCharType="end"/>
+      </w:r>
+      <w:r>
+        <w:t xml:space="preserve"> Flyer Options</w:t>
+      </w:r>
+    </w:p>
+    <w:p>
+      <w:pPr>
         <w:pStyle w:val="Heading2"/>
       </w:pPr>
+      <w:bookmarkStart w:id="7" w:name="_Toc488667396"/>
       <w:r>
         <w:t>Entering the Store Information</w:t>
       </w:r>
-    </w:p>
-    <w:p>
-      <w:r>
-        <w:t>Fill in all available fields</w:t>
-      </w:r>
-    </w:p>
-    <w:p>
+      <w:bookmarkEnd w:id="7"/>
+    </w:p>
+    <w:p>
+      <w:r>
+        <w:t>Next, f</w:t>
+      </w:r>
+      <w:r>
+        <w:t>ill in all available</w:t>
+      </w:r>
+      <w:r>
+        <w:t xml:space="preserve"> store fields, like type of store, address, phone number and sale dates.  The date below the store type is the start date, which the date below the phone number is the end date.</w:t>
+      </w:r>
+    </w:p>
+    <w:p>
+      <w:pPr>
+        <w:keepNext/>
+        <w:jc w:val="center"/>
+      </w:pPr>
       <w:r>
         <w:rPr>
           <w:noProof/>
@@ -269,7 +2208,7 @@
                     </pic:cNvPicPr>
                   </pic:nvPicPr>
                   <pic:blipFill>
-                    <a:blip r:embed="rId6">
+                    <a:blip r:embed="rId15">
                       <a:extLst>
                         <a:ext uri="{28A0092B-C50C-407E-A947-70E740481C1C}">
                           <a14:useLocalDpi xmlns:a14="http://schemas.microsoft.com/office/drawing/2010/main" val="0"/>
@@ -303,35 +2242,88 @@
     </w:p>
     <w:p>
       <w:pPr>
+        <w:pStyle w:val="Caption"/>
+        <w:jc w:val="center"/>
+      </w:pPr>
+      <w:r>
+        <w:t xml:space="preserve">Figure </w:t>
+      </w:r>
+      <w:r>
+        <w:fldChar w:fldCharType="begin"/>
+      </w:r>
+      <w:r>
+        <w:instrText xml:space="preserve"> SEQ Figure \* ARABIC </w:instrText>
+      </w:r>
+      <w:r>
+        <w:fldChar w:fldCharType="separate"/>
+      </w:r>
+      <w:r>
+        <w:rPr>
+          <w:noProof/>
+        </w:rPr>
+        <w:t>7</w:t>
+      </w:r>
+      <w:r>
+        <w:rPr>
+          <w:noProof/>
+        </w:rPr>
+        <w:fldChar w:fldCharType="end"/>
+      </w:r>
+      <w:r>
+        <w:t xml:space="preserve"> Flyer Store Date Settings</w:t>
+      </w:r>
+    </w:p>
+    <w:p>
+      <w:pPr>
         <w:pStyle w:val="Heading2"/>
       </w:pPr>
+      <w:bookmarkStart w:id="8" w:name="_Toc488667397"/>
       <w:r>
         <w:t>Entering the Flyer Item Information</w:t>
       </w:r>
-    </w:p>
-    <w:p>
-      <w:r>
-        <w:t xml:space="preserve">Click the left </w:t>
-      </w:r>
-      <w:r>
-        <w:t>drop down list to select from one of the store items used by Food Giant.</w:t>
-      </w:r>
-    </w:p>
-    <w:p>
-      <w:r>
-        <w:t>Note: If the item you need to use is missing, please call a district manager so they can add that item in.</w:t>
-      </w:r>
-    </w:p>
-    <w:p>
+      <w:bookmarkEnd w:id="8"/>
+    </w:p>
+    <w:p>
+      <w:r>
+        <w:t>This is the main feature of the Food Giant Flyer program and will take the most time to complete.</w:t>
+      </w:r>
+    </w:p>
+    <w:p>
+      <w:r>
+        <w:t xml:space="preserve">Note: If the item you need to use is missing, please </w:t>
+      </w:r>
+      <w:r>
+        <w:t>contact</w:t>
+      </w:r>
+      <w:r>
+        <w:t xml:space="preserve"> a district manager so they can add that item </w:t>
+      </w:r>
+      <w:r>
+        <w:t>to the program</w:t>
+      </w:r>
+      <w:r>
+        <w:t>.</w:t>
+      </w:r>
+    </w:p>
+    <w:p>
+      <w:r>
+        <w:t>To start, click the left drop down list to select from one of the store items used by Food Giant.</w:t>
+      </w:r>
+    </w:p>
+    <w:p>
+      <w:pPr>
+        <w:keepNext/>
+        <w:jc w:val="center"/>
+      </w:pPr>
       <w:r>
         <w:rPr>
           <w:noProof/>
         </w:rPr>
         <w:drawing>
           <wp:inline distT="0" distB="0" distL="0" distR="0" wp14:anchorId="28732FDD" wp14:editId="66000CB2">
-            <wp:extent cx="5943600" cy="2971800"/>
+            <wp:extent cx="5943600" cy="2443815"/>
             <wp:effectExtent l="0" t="0" r="0" b="0"/>
-            <wp:docPr id="5" name="Picture 5" descr="C:\Users\Kendrick\AppData\Local\Microsoft\Windows\INetCache\Content.Word\Flyer Creator - Item 1.png"/>
+            <wp:docPr id="5" name="Picture 5"/>
             <wp:cNvGraphicFramePr>
               <a:graphicFrameLocks xmlns:a="http://schemas.openxmlformats.org/drawingml/2006/main" noChangeAspect="1"/>
             </wp:cNvGraphicFramePr>
@@ -345,7 +2337,164 @@
                     </pic:cNvPicPr>
                   </pic:nvPicPr>
                   <pic:blipFill>
-                    <a:blip r:embed="rId7">
+                    <a:blip r:embed="rId16">
+                      <a:extLst>
+                        <a:ext uri="{28A0092B-C50C-407E-A947-70E740481C1C}">
+                          <a14:useLocalDpi xmlns:a14="http://schemas.microsoft.com/office/drawing/2010/main" val="0"/>
+                        </a:ext>
+                      </a:extLst>
+                    </a:blip>
+                    <a:stretch>
+                      <a:fillRect/>
+                    </a:stretch>
+                  </pic:blipFill>
+                  <pic:spPr bwMode="auto">
+                    <a:xfrm>
+                      <a:off x="0" y="0"/>
+                      <a:ext cx="5943600" cy="2443815"/>
+                    </a:xfrm>
+                    <a:prstGeom prst="rect">
+                      <a:avLst/>
+                    </a:prstGeom>
+                    <a:noFill/>
+                    <a:ln>
+                      <a:noFill/>
+                    </a:ln>
+                  </pic:spPr>
+                </pic:pic>
+              </a:graphicData>
+            </a:graphic>
+          </wp:inline>
+        </w:drawing>
+      </w:r>
+    </w:p>
+    <w:p>
+      <w:pPr>
+        <w:pStyle w:val="Caption"/>
+        <w:jc w:val="center"/>
+      </w:pPr>
+      <w:r>
+        <w:t xml:space="preserve">Figure </w:t>
+      </w:r>
+      <w:r>
+        <w:fldChar w:fldCharType="begin"/>
+      </w:r>
+      <w:r>
+        <w:instrText xml:space="preserve"> SEQ Figure \* ARABIC </w:instrText>
+      </w:r>
+      <w:r>
+        <w:fldChar w:fldCharType="separate"/>
+      </w:r>
+      <w:r>
+        <w:rPr>
+          <w:noProof/>
+        </w:rPr>
+        <w:t>8</w:t>
+      </w:r>
+      <w:r>
+        <w:rPr>
+          <w:noProof/>
+        </w:rPr>
+        <w:fldChar w:fldCharType="end"/>
+      </w:r>
+      <w:r>
+        <w:t xml:space="preserve"> Flyer Item</w:t>
+      </w:r>
+      <w:r>
+        <w:t xml:space="preserve"> Drop Down</w:t>
+      </w:r>
+    </w:p>
+    <w:p>
+      <w:r>
+        <w:lastRenderedPageBreak/>
+        <w:t xml:space="preserve">Once you select an item, enter in the discounted sale </w:t>
+      </w:r>
+      <w:r>
+        <w:t>p</w:t>
+      </w:r>
+      <w:r>
+        <w:t xml:space="preserve">rice for the item.  Either enter the item in as it’s dollar price </w:t>
+      </w:r>
+      <w:r>
+        <w:t xml:space="preserve">like </w:t>
+      </w:r>
+      <w:r>
+        <w:t>“$</w:t>
+      </w:r>
+      <w:proofErr w:type="gramStart"/>
+      <w:r>
+        <w:t>#.#</w:t>
+      </w:r>
+      <w:proofErr w:type="gramEnd"/>
+      <w:r>
+        <w:t>#” or how many items for how much “#/</w:t>
+      </w:r>
+      <w:r>
+        <w:t>$</w:t>
+      </w:r>
+      <w:r>
+        <w:t>#”.</w:t>
+      </w:r>
+    </w:p>
+    <w:p>
+      <w:r>
+        <w:t>Next, select the size of the item.</w:t>
+      </w:r>
+      <w:r>
+        <w:t xml:space="preserve">  This is the where you can select options like “each, pound, etc.”</w:t>
+      </w:r>
+      <w:r>
+        <w:t xml:space="preserve">  Note: Click the Custom option to enter in your own size type if it is not in the list.</w:t>
+      </w:r>
+    </w:p>
+    <w:p>
+      <w:r>
+        <w:t>Next, enter in the item description</w:t>
+      </w:r>
+      <w:r>
+        <w:t xml:space="preserve"> like “Gallon Jug, </w:t>
+      </w:r>
+      <w:r>
+        <w:t>30# per case, etc.”</w:t>
+      </w:r>
+      <w:r>
+        <w:t xml:space="preserve">.  If you do not have an item description to enter in, delete the </w:t>
+      </w:r>
+      <w:r>
+        <w:t>text</w:t>
+      </w:r>
+      <w:r>
+        <w:t xml:space="preserve"> in the box</w:t>
+      </w:r>
+      <w:r>
+        <w:t xml:space="preserve"> and continue to the next step</w:t>
+      </w:r>
+      <w:r>
+        <w:t>.</w:t>
+      </w:r>
+      <w:r>
+        <w:rPr>
+          <w:noProof/>
+        </w:rPr>
+        <w:drawing>
+          <wp:inline distT="0" distB="0" distL="0" distR="0" wp14:anchorId="3DDF80F8" wp14:editId="42637060">
+            <wp:extent cx="5943600" cy="2971800"/>
+            <wp:effectExtent l="0" t="0" r="0" b="0"/>
+            <wp:docPr id="6" name="Picture 6" descr="C:\Users\Kendrick\AppData\Local\Microsoft\Windows\INetCache\Content.Word\Flyer Creator - Item 2.png"/>
+            <wp:cNvGraphicFramePr>
+              <a:graphicFrameLocks xmlns:a="http://schemas.openxmlformats.org/drawingml/2006/main" noChangeAspect="1"/>
+            </wp:cNvGraphicFramePr>
+            <a:graphic xmlns:a="http://schemas.openxmlformats.org/drawingml/2006/main">
+              <a:graphicData uri="http://schemas.openxmlformats.org/drawingml/2006/picture">
+                <pic:pic xmlns:pic="http://schemas.openxmlformats.org/drawingml/2006/picture">
+                  <pic:nvPicPr>
+                    <pic:cNvPr id="0" name="Picture 3" descr="C:\Users\Kendrick\AppData\Local\Microsoft\Windows\INetCache\Content.Word\Flyer Creator - Item 2.png"/>
+                    <pic:cNvPicPr>
+                      <a:picLocks noChangeAspect="1" noChangeArrowheads="1"/>
+                    </pic:cNvPicPr>
+                  </pic:nvPicPr>
+                  <pic:blipFill>
+                    <a:blip r:embed="rId17">
                       <a:extLst>
                         <a:ext uri="{28A0092B-C50C-407E-A947-70E740481C1C}">
                           <a14:useLocalDpi xmlns:a14="http://schemas.microsoft.com/office/drawing/2010/main" val="0"/>
@@ -378,145 +2527,62 @@
       </w:r>
     </w:p>
     <w:p>
-      <w:r>
-        <w:t xml:space="preserve">Once you select an item, enter in the discounted sale </w:t>
-      </w:r>
-      <w:r>
-        <w:t>p</w:t>
-      </w:r>
-      <w:r>
-        <w:t xml:space="preserve">rice for the item.  Either enter the item in as it’s dollar price </w:t>
-      </w:r>
-      <w:r>
-        <w:t xml:space="preserve">like </w:t>
-      </w:r>
-      <w:r>
-        <w:t>“$</w:t>
-      </w:r>
-      <w:proofErr w:type="gramStart"/>
-      <w:r>
-        <w:t>#.#</w:t>
-      </w:r>
-      <w:proofErr w:type="gramEnd"/>
-      <w:r>
-        <w:t>#” or how many items for how much “#/</w:t>
-      </w:r>
-      <w:r>
-        <w:t>$</w:t>
-      </w:r>
-      <w:r>
-        <w:t>#”.</w:t>
-      </w:r>
-    </w:p>
-    <w:p>
-      <w:r>
+      <w:pPr>
+        <w:pStyle w:val="Caption"/>
+        <w:jc w:val="center"/>
+      </w:pPr>
+      <w:r>
+        <w:t xml:space="preserve">Figure </w:t>
+      </w:r>
+      <w:r>
+        <w:fldChar w:fldCharType="begin"/>
+      </w:r>
+      <w:r>
+        <w:instrText xml:space="preserve"> SEQ Figure \* ARABIC </w:instrText>
+      </w:r>
+      <w:r>
+        <w:fldChar w:fldCharType="separate"/>
+      </w:r>
+      <w:r>
+        <w:rPr>
+          <w:noProof/>
+        </w:rPr>
+        <w:t>9</w:t>
+      </w:r>
+      <w:r>
+        <w:rPr>
+          <w:noProof/>
+        </w:rPr>
+        <w:fldChar w:fldCharType="end"/>
+      </w:r>
+      <w:r>
+        <w:t xml:space="preserve"> Filled Out Flyer Item</w:t>
+      </w:r>
+    </w:p>
+    <w:p>
+      <w:r>
+        <w:t>If you have multiple images, s</w:t>
+      </w:r>
+      <w:r>
+        <w:t>elect an image for the flyer to display for that item.  You can only select one image</w:t>
+      </w:r>
+      <w:r>
+        <w:t xml:space="preserve"> for the flyer</w:t>
+      </w:r>
+      <w:r>
+        <w:t>.  Selecting the image draws a gold banner around the image you have selected.</w:t>
+      </w:r>
+    </w:p>
+    <w:p>
+      <w:pPr>
+        <w:keepNext/>
+        <w:jc w:val="center"/>
+      </w:pPr>
+      <w:r>
+        <w:rPr>
+          <w:noProof/>
+        </w:rPr>
         <w:lastRenderedPageBreak/>
-        <w:t>Next, select the size of the item.</w:t>
-      </w:r>
-      <w:r>
-        <w:t xml:space="preserve">  This is the where you can select options like “each, pound, etc.”</w:t>
-      </w:r>
-      <w:r>
-        <w:t xml:space="preserve">  Note: Click the Custom option to enter in your own size type if it is not in the list.</w:t>
-      </w:r>
-    </w:p>
-    <w:p>
-      <w:r>
-        <w:t>Next, enter in the item description</w:t>
-      </w:r>
-      <w:r>
-        <w:t xml:space="preserve"> like “Gallon Jug, </w:t>
-      </w:r>
-      <w:r>
-        <w:t>30# per case, etc.”</w:t>
-      </w:r>
-      <w:r>
-        <w:t xml:space="preserve">.  If you do not have an item description to enter in, delete the </w:t>
-      </w:r>
-      <w:r>
-        <w:t>text</w:t>
-      </w:r>
-      <w:r>
-        <w:t xml:space="preserve"> in the box</w:t>
-      </w:r>
-      <w:r>
-        <w:t>.</w:t>
-      </w:r>
-    </w:p>
-    <w:p>
-      <w:r>
-        <w:rPr>
-          <w:noProof/>
-        </w:rPr>
-        <w:drawing>
-          <wp:inline distT="0" distB="0" distL="0" distR="0" wp14:anchorId="3DDF80F8" wp14:editId="42637060">
-            <wp:extent cx="5943600" cy="2971800"/>
-            <wp:effectExtent l="0" t="0" r="0" b="0"/>
-            <wp:docPr id="6" name="Picture 6" descr="C:\Users\Kendrick\AppData\Local\Microsoft\Windows\INetCache\Content.Word\Flyer Creator - Item 2.png"/>
-            <wp:cNvGraphicFramePr>
-              <a:graphicFrameLocks xmlns:a="http://schemas.openxmlformats.org/drawingml/2006/main" noChangeAspect="1"/>
-            </wp:cNvGraphicFramePr>
-            <a:graphic xmlns:a="http://schemas.openxmlformats.org/drawingml/2006/main">
-              <a:graphicData uri="http://schemas.openxmlformats.org/drawingml/2006/picture">
-                <pic:pic xmlns:pic="http://schemas.openxmlformats.org/drawingml/2006/picture">
-                  <pic:nvPicPr>
-                    <pic:cNvPr id="0" name="Picture 3" descr="C:\Users\Kendrick\AppData\Local\Microsoft\Windows\INetCache\Content.Word\Flyer Creator - Item 2.png"/>
-                    <pic:cNvPicPr>
-                      <a:picLocks noChangeAspect="1" noChangeArrowheads="1"/>
-                    </pic:cNvPicPr>
-                  </pic:nvPicPr>
-                  <pic:blipFill>
-                    <a:blip r:embed="rId8">
-                      <a:extLst>
-                        <a:ext uri="{28A0092B-C50C-407E-A947-70E740481C1C}">
-                          <a14:useLocalDpi xmlns:a14="http://schemas.microsoft.com/office/drawing/2010/main" val="0"/>
-                        </a:ext>
-                      </a:extLst>
-                    </a:blip>
-                    <a:srcRect/>
-                    <a:stretch>
-                      <a:fillRect/>
-                    </a:stretch>
-                  </pic:blipFill>
-                  <pic:spPr bwMode="auto">
-                    <a:xfrm>
-                      <a:off x="0" y="0"/>
-                      <a:ext cx="5943600" cy="2971800"/>
-                    </a:xfrm>
-                    <a:prstGeom prst="rect">
-                      <a:avLst/>
-                    </a:prstGeom>
-                    <a:noFill/>
-                    <a:ln>
-                      <a:noFill/>
-                    </a:ln>
-                  </pic:spPr>
-                </pic:pic>
-              </a:graphicData>
-            </a:graphic>
-          </wp:inline>
-        </w:drawing>
-      </w:r>
-    </w:p>
-    <w:p>
-      <w:r>
-        <w:t>If you have multiple images, s</w:t>
-      </w:r>
-      <w:r>
-        <w:t>elect an image for the flyer to display for that item.  You can only select one image</w:t>
-      </w:r>
-      <w:r>
-        <w:t xml:space="preserve"> for the flyer</w:t>
-      </w:r>
-      <w:r>
-        <w:t>.  Selecting the image draws a gold banner around the image you have selected.</w:t>
-      </w:r>
-    </w:p>
-    <w:p>
-      <w:r>
-        <w:rPr>
-          <w:noProof/>
-        </w:rPr>
         <w:drawing>
           <wp:inline distT="0" distB="0" distL="0" distR="0" wp14:anchorId="5A46D545" wp14:editId="6A709640">
             <wp:extent cx="5939790" cy="3255010"/>
@@ -535,7 +2601,7 @@
                     </pic:cNvPicPr>
                   </pic:nvPicPr>
                   <pic:blipFill>
-                    <a:blip r:embed="rId9" cstate="print">
+                    <a:blip r:embed="rId18" cstate="print">
                       <a:extLst>
                         <a:ext uri="{28A0092B-C50C-407E-A947-70E740481C1C}">
                           <a14:useLocalDpi xmlns:a14="http://schemas.microsoft.com/office/drawing/2010/main" val="0"/>
@@ -568,21 +2634,61 @@
       </w:r>
     </w:p>
     <w:p>
+      <w:pPr>
+        <w:pStyle w:val="Caption"/>
+        <w:jc w:val="center"/>
+      </w:pPr>
+      <w:r>
+        <w:t xml:space="preserve">Figure </w:t>
+      </w:r>
+      <w:r>
+        <w:fldChar w:fldCharType="begin"/>
+      </w:r>
+      <w:r>
+        <w:instrText xml:space="preserve"> SEQ Figure \* ARABIC </w:instrText>
+      </w:r>
+      <w:r>
+        <w:fldChar w:fldCharType="separate"/>
+      </w:r>
+      <w:r>
+        <w:rPr>
+          <w:noProof/>
+        </w:rPr>
+        <w:t>10</w:t>
+      </w:r>
+      <w:r>
+        <w:rPr>
+          <w:noProof/>
+        </w:rPr>
+        <w:fldChar w:fldCharType="end"/>
+      </w:r>
+      <w:r>
+        <w:t xml:space="preserve"> Sample Completed Flyer Information</w:t>
+      </w:r>
+    </w:p>
+    <w:p>
+      <w:r>
+        <w:t xml:space="preserve">Finally, </w:t>
+      </w:r>
       <w:r>
         <w:t xml:space="preserve">Click Generate Flyer to </w:t>
       </w:r>
       <w:r>
         <w:t>populate the flyer values into a complete flyer</w:t>
       </w:r>
+      <w:r>
+        <w:t>.</w:t>
+      </w:r>
     </w:p>
     <w:p>
       <w:pPr>
         <w:pStyle w:val="Heading2"/>
       </w:pPr>
-      <w:r>
-        <w:lastRenderedPageBreak/>
+      <w:bookmarkStart w:id="9" w:name="_Toc488667398"/>
+      <w:r>
         <w:t>Printing the flyer</w:t>
       </w:r>
+      <w:bookmarkEnd w:id="9"/>
     </w:p>
     <w:p>
       <w:r>
@@ -590,15 +2696,19 @@
       </w:r>
     </w:p>
     <w:p>
+      <w:pPr>
+        <w:keepNext/>
+        <w:jc w:val="center"/>
+      </w:pPr>
       <w:r>
         <w:rPr>
           <w:noProof/>
         </w:rPr>
         <w:drawing>
           <wp:inline distT="0" distB="0" distL="0" distR="0" wp14:anchorId="15E527D0" wp14:editId="133506AB">
-            <wp:extent cx="5939790" cy="5230495"/>
-            <wp:effectExtent l="0" t="0" r="3810" b="8255"/>
-            <wp:docPr id="7" name="Picture 7" descr="C:\Users\Kendrick\AppData\Local\Microsoft\Windows\INetCache\Content.Word\Generic Flyer 2.png"/>
+            <wp:extent cx="4805340" cy="2720096"/>
+            <wp:effectExtent l="0" t="0" r="0" b="4445"/>
+            <wp:docPr id="7" name="Picture 7"/>
             <wp:cNvGraphicFramePr>
               <a:graphicFrameLocks xmlns:a="http://schemas.openxmlformats.org/drawingml/2006/main" noChangeAspect="1"/>
             </wp:cNvGraphicFramePr>
@@ -612,7 +2722,103 @@
                     </pic:cNvPicPr>
                   </pic:nvPicPr>
                   <pic:blipFill>
-                    <a:blip r:embed="rId10">
+                    <a:blip r:embed="rId19">
+                      <a:extLst>
+                        <a:ext uri="{28A0092B-C50C-407E-A947-70E740481C1C}">
+                          <a14:useLocalDpi xmlns:a14="http://schemas.microsoft.com/office/drawing/2010/main" val="0"/>
+                        </a:ext>
+                      </a:extLst>
+                    </a:blip>
+                    <a:stretch>
+                      <a:fillRect/>
+                    </a:stretch>
+                  </pic:blipFill>
+                  <pic:spPr bwMode="auto">
+                    <a:xfrm>
+                      <a:off x="0" y="0"/>
+                      <a:ext cx="4805340" cy="2720096"/>
+                    </a:xfrm>
+                    <a:prstGeom prst="rect">
+                      <a:avLst/>
+                    </a:prstGeom>
+                    <a:noFill/>
+                    <a:ln>
+                      <a:noFill/>
+                    </a:ln>
+                  </pic:spPr>
+                </pic:pic>
+              </a:graphicData>
+            </a:graphic>
+          </wp:inline>
+        </w:drawing>
+      </w:r>
+    </w:p>
+    <w:p>
+      <w:pPr>
+        <w:pStyle w:val="Caption"/>
+        <w:jc w:val="center"/>
+      </w:pPr>
+      <w:r>
+        <w:t xml:space="preserve">Figure </w:t>
+      </w:r>
+      <w:r>
+        <w:fldChar w:fldCharType="begin"/>
+      </w:r>
+      <w:r>
+        <w:instrText xml:space="preserve"> SEQ Figure \* ARABIC </w:instrText>
+      </w:r>
+      <w:r>
+        <w:fldChar w:fldCharType="separate"/>
+      </w:r>
+      <w:r>
+        <w:rPr>
+          <w:noProof/>
+        </w:rPr>
+        <w:t>11</w:t>
+      </w:r>
+      <w:r>
+        <w:rPr>
+          <w:noProof/>
+        </w:rPr>
+        <w:fldChar w:fldCharType="end"/>
+      </w:r>
+      <w:r>
+        <w:t xml:space="preserve"> Sample Generated Flyer</w:t>
+      </w:r>
+    </w:p>
+    <w:p>
+      <w:r>
+        <w:t>Some text in the flyer can be edited after you generate it, as seen below.</w:t>
+      </w:r>
+    </w:p>
+    <w:p>
+      <w:pPr>
+        <w:keepNext/>
+      </w:pPr>
+      <w:r>
+        <w:rPr>
+          <w:noProof/>
+        </w:rPr>
+        <w:lastRenderedPageBreak/>
+        <w:drawing>
+          <wp:inline distT="0" distB="0" distL="0" distR="0">
+            <wp:extent cx="5934075" cy="3362325"/>
+            <wp:effectExtent l="0" t="0" r="9525" b="9525"/>
+            <wp:docPr id="15" name="Picture 15" descr="C:\Users\Kendrick\AppData\Local\Microsoft\Windows\INetCache\Content.Word\Generic Flyer 1.png"/>
+            <wp:cNvGraphicFramePr>
+              <a:graphicFrameLocks xmlns:a="http://schemas.openxmlformats.org/drawingml/2006/main" noChangeAspect="1"/>
+            </wp:cNvGraphicFramePr>
+            <a:graphic xmlns:a="http://schemas.openxmlformats.org/drawingml/2006/main">
+              <a:graphicData uri="http://schemas.openxmlformats.org/drawingml/2006/picture">
+                <pic:pic xmlns:pic="http://schemas.openxmlformats.org/drawingml/2006/picture">
+                  <pic:nvPicPr>
+                    <pic:cNvPr id="0" name="Picture 3" descr="C:\Users\Kendrick\AppData\Local\Microsoft\Windows\INetCache\Content.Word\Generic Flyer 1.png"/>
+                    <pic:cNvPicPr>
+                      <a:picLocks noChangeAspect="1" noChangeArrowheads="1"/>
+                    </pic:cNvPicPr>
+                  </pic:nvPicPr>
+                  <pic:blipFill>
+                    <a:blip r:embed="rId20">
                       <a:extLst>
                         <a:ext uri="{28A0092B-C50C-407E-A947-70E740481C1C}">
                           <a14:useLocalDpi xmlns:a14="http://schemas.microsoft.com/office/drawing/2010/main" val="0"/>
@@ -627,7 +2833,7 @@
                   <pic:spPr bwMode="auto">
                     <a:xfrm>
                       <a:off x="0" y="0"/>
-                      <a:ext cx="5939790" cy="5230495"/>
+                      <a:ext cx="5934075" cy="3362325"/>
                     </a:xfrm>
                     <a:prstGeom prst="rect">
                       <a:avLst/>
@@ -646,35 +2852,80 @@
     </w:p>
     <w:p>
       <w:pPr>
+        <w:pStyle w:val="Caption"/>
+        <w:jc w:val="center"/>
+      </w:pPr>
+      <w:r>
+        <w:t xml:space="preserve">Figure </w:t>
+      </w:r>
+      <w:r>
+        <w:fldChar w:fldCharType="begin"/>
+      </w:r>
+      <w:r>
+        <w:instrText xml:space="preserve"> SEQ Figure \* ARABIC </w:instrText>
+      </w:r>
+      <w:r>
+        <w:fldChar w:fldCharType="separate"/>
+      </w:r>
+      <w:r>
+        <w:rPr>
+          <w:noProof/>
+        </w:rPr>
+        <w:t>12</w:t>
+      </w:r>
+      <w:r>
+        <w:rPr>
+          <w:noProof/>
+        </w:rPr>
+        <w:fldChar w:fldCharType="end"/>
+      </w:r>
+      <w:r>
+        <w:t xml:space="preserve"> Edited Flyer</w:t>
+      </w:r>
+    </w:p>
+    <w:p>
+      <w:pPr>
         <w:pStyle w:val="Heading1"/>
       </w:pPr>
+      <w:bookmarkStart w:id="10" w:name="_Toc488667399"/>
       <w:r>
         <w:t>Flyer History</w:t>
       </w:r>
+      <w:bookmarkEnd w:id="10"/>
     </w:p>
     <w:p>
       <w:pPr>
         <w:pStyle w:val="Heading2"/>
       </w:pPr>
+      <w:bookmarkStart w:id="11" w:name="_Toc488667400"/>
       <w:r>
         <w:t>Description</w:t>
       </w:r>
+      <w:bookmarkEnd w:id="11"/>
     </w:p>
     <w:p>
       <w:r>
         <w:t xml:space="preserve">This program allows a District Manager to view previously-created store flyers.  </w:t>
       </w:r>
+      <w:r>
+        <w:t>This program is ONLY accessible by District Managers or approved employees.</w:t>
+      </w:r>
     </w:p>
     <w:p>
       <w:pPr>
         <w:pStyle w:val="Heading2"/>
       </w:pPr>
-      <w:r>
-        <w:lastRenderedPageBreak/>
+      <w:bookmarkStart w:id="12" w:name="_Toc488667401"/>
+      <w:r>
         <w:t>Usage</w:t>
       </w:r>
-    </w:p>
-    <w:p>
+      <w:bookmarkEnd w:id="12"/>
+    </w:p>
+    <w:p>
+      <w:pPr>
+        <w:keepNext/>
+        <w:jc w:val="center"/>
+      </w:pPr>
       <w:r>
         <w:rPr>
           <w:noProof/>
@@ -697,7 +2948,7 @@
                     </pic:cNvPicPr>
                   </pic:nvPicPr>
                   <pic:blipFill>
-                    <a:blip r:embed="rId11">
+                    <a:blip r:embed="rId21">
                       <a:extLst>
                         <a:ext uri="{28A0092B-C50C-407E-A947-70E740481C1C}">
                           <a14:useLocalDpi xmlns:a14="http://schemas.microsoft.com/office/drawing/2010/main" val="0"/>
@@ -730,11 +2981,51 @@
       </w:r>
     </w:p>
     <w:p>
-      <w:r>
+      <w:pPr>
+        <w:pStyle w:val="Caption"/>
+        <w:jc w:val="center"/>
+      </w:pPr>
+      <w:r>
+        <w:t xml:space="preserve">Figure </w:t>
+      </w:r>
+      <w:r>
+        <w:fldChar w:fldCharType="begin"/>
+      </w:r>
+      <w:r>
+        <w:instrText xml:space="preserve"> SEQ Figure \* ARABIC </w:instrText>
+      </w:r>
+      <w:r>
+        <w:fldChar w:fldCharType="separate"/>
+      </w:r>
+      <w:r>
+        <w:rPr>
+          <w:noProof/>
+        </w:rPr>
+        <w:t>13</w:t>
+      </w:r>
+      <w:r>
+        <w:rPr>
+          <w:noProof/>
+        </w:rPr>
+        <w:fldChar w:fldCharType="end"/>
+      </w:r>
+      <w:r>
+        <w:t xml:space="preserve"> Flyer History</w:t>
+      </w:r>
+    </w:p>
+    <w:p/>
+    <w:p/>
+    <w:p>
+      <w:r>
+        <w:lastRenderedPageBreak/>
         <w:t>You have multiple options to find a store flyer: Find all flyers, find all flyers created by a user, or find all flyers by start, end or creation date.</w:t>
       </w:r>
     </w:p>
     <w:p>
+      <w:pPr>
+        <w:keepNext/>
+        <w:jc w:val="center"/>
+      </w:pPr>
       <w:r>
         <w:rPr>
           <w:noProof/>
@@ -757,7 +3048,7 @@
                     </pic:cNvPicPr>
                   </pic:nvPicPr>
                   <pic:blipFill>
-                    <a:blip r:embed="rId12">
+                    <a:blip r:embed="rId22">
                       <a:extLst>
                         <a:ext uri="{28A0092B-C50C-407E-A947-70E740481C1C}">
                           <a14:useLocalDpi xmlns:a14="http://schemas.microsoft.com/office/drawing/2010/main" val="0"/>
@@ -790,6 +3081,39 @@
       </w:r>
     </w:p>
     <w:p>
+      <w:pPr>
+        <w:pStyle w:val="Caption"/>
+        <w:jc w:val="center"/>
+      </w:pPr>
+      <w:r>
+        <w:t xml:space="preserve">Figure </w:t>
+      </w:r>
+      <w:r>
+        <w:fldChar w:fldCharType="begin"/>
+      </w:r>
+      <w:r>
+        <w:instrText xml:space="preserve"> SEQ Figure \* ARABIC </w:instrText>
+      </w:r>
+      <w:r>
+        <w:fldChar w:fldCharType="separate"/>
+      </w:r>
+      <w:r>
+        <w:rPr>
+          <w:noProof/>
+        </w:rPr>
+        <w:t>14</w:t>
+      </w:r>
+      <w:r>
+        <w:rPr>
+          <w:noProof/>
+        </w:rPr>
+        <w:fldChar w:fldCharType="end"/>
+      </w:r>
+      <w:r>
+        <w:t xml:space="preserve"> Flyer History Sale Date</w:t>
+      </w:r>
+    </w:p>
+    <w:p>
       <w:r>
         <w:t xml:space="preserve">After clicking a one of the above options, click the </w:t>
       </w:r>
@@ -803,11 +3127,14 @@
       </w:r>
     </w:p>
     <w:p>
-      <w:r>
-        <w:rPr>
-          <w:noProof/>
-        </w:rPr>
-        <w:lastRenderedPageBreak/>
+      <w:pPr>
+        <w:keepNext/>
+        <w:jc w:val="center"/>
+      </w:pPr>
+      <w:r>
+        <w:rPr>
+          <w:noProof/>
+        </w:rPr>
         <w:drawing>
           <wp:inline distT="0" distB="0" distL="0" distR="0" wp14:anchorId="2B128EBF" wp14:editId="01FB0770">
             <wp:extent cx="5939790" cy="2216785"/>
@@ -826,7 +3153,7 @@
                     </pic:cNvPicPr>
                   </pic:nvPicPr>
                   <pic:blipFill>
-                    <a:blip r:embed="rId13">
+                    <a:blip r:embed="rId23">
                       <a:extLst>
                         <a:ext uri="{28A0092B-C50C-407E-A947-70E740481C1C}">
                           <a14:useLocalDpi xmlns:a14="http://schemas.microsoft.com/office/drawing/2010/main" val="0"/>
@@ -859,6 +3186,42 @@
       </w:r>
     </w:p>
     <w:p>
+      <w:pPr>
+        <w:pStyle w:val="Caption"/>
+        <w:jc w:val="center"/>
+      </w:pPr>
+      <w:r>
+        <w:t xml:space="preserve">Figure </w:t>
+      </w:r>
+      <w:r>
+        <w:fldChar w:fldCharType="begin"/>
+      </w:r>
+      <w:r>
+        <w:instrText xml:space="preserve"> SE</w:instrText>
+      </w:r>
+      <w:r>
+        <w:instrText xml:space="preserve">Q Figure \* ARABIC </w:instrText>
+      </w:r>
+      <w:r>
+        <w:fldChar w:fldCharType="separate"/>
+      </w:r>
+      <w:r>
+        <w:rPr>
+          <w:noProof/>
+        </w:rPr>
+        <w:t>15</w:t>
+      </w:r>
+      <w:r>
+        <w:rPr>
+          <w:noProof/>
+        </w:rPr>
+        <w:fldChar w:fldCharType="end"/>
+      </w:r>
+      <w:r>
+        <w:t xml:space="preserve"> Flyer History Sample Flyer Selection</w:t>
+      </w:r>
+    </w:p>
+    <w:p>
       <w:r>
         <w:t>Select the flyer you want then click the “</w:t>
       </w:r>
@@ -869,21 +3232,31 @@
         <w:t>” button.</w:t>
       </w:r>
     </w:p>
-    <w:p>
-      <w:r>
+    <w:p/>
+    <w:p/>
+    <w:p/>
+    <w:p/>
+    <w:p/>
+    <w:p>
+      <w:r>
+        <w:lastRenderedPageBreak/>
         <w:t>The previously created flyer will be populated in a new window.</w:t>
       </w:r>
     </w:p>
     <w:p>
+      <w:pPr>
+        <w:keepNext/>
+        <w:jc w:val="center"/>
+      </w:pPr>
       <w:r>
         <w:rPr>
           <w:noProof/>
         </w:rPr>
         <w:drawing>
           <wp:inline distT="0" distB="0" distL="0" distR="0">
-            <wp:extent cx="5939790" cy="5106035"/>
+            <wp:extent cx="5939790" cy="3227768"/>
             <wp:effectExtent l="0" t="0" r="3810" b="0"/>
-            <wp:docPr id="11" name="Picture 11" descr="C:\Users\Kendrick\AppData\Local\Microsoft\Windows\INetCache\Content.Word\FLyer History 4.png"/>
+            <wp:docPr id="11" name="Picture 11"/>
             <wp:cNvGraphicFramePr>
               <a:graphicFrameLocks xmlns:a="http://schemas.openxmlformats.org/drawingml/2006/main" noChangeAspect="1"/>
             </wp:cNvGraphicFramePr>
@@ -897,14 +3270,13 @@
                     </pic:cNvPicPr>
                   </pic:nvPicPr>
                   <pic:blipFill>
-                    <a:blip r:embed="rId14">
+                    <a:blip r:embed="rId24">
                       <a:extLst>
                         <a:ext uri="{28A0092B-C50C-407E-A947-70E740481C1C}">
                           <a14:useLocalDpi xmlns:a14="http://schemas.microsoft.com/office/drawing/2010/main" val="0"/>
                         </a:ext>
                       </a:extLst>
                     </a:blip>
-                    <a:srcRect/>
                     <a:stretch>
                       <a:fillRect/>
                     </a:stretch>
@@ -912,7 +3284,7 @@
                   <pic:spPr bwMode="auto">
                     <a:xfrm>
                       <a:off x="0" y="0"/>
-                      <a:ext cx="5939790" cy="5106035"/>
+                      <a:ext cx="5939790" cy="3227768"/>
                     </a:xfrm>
                     <a:prstGeom prst="rect">
                       <a:avLst/>
@@ -931,33 +3303,74 @@
     </w:p>
     <w:p>
       <w:pPr>
+        <w:pStyle w:val="Caption"/>
+        <w:jc w:val="center"/>
+      </w:pPr>
+      <w:r>
+        <w:t xml:space="preserve">Figure </w:t>
+      </w:r>
+      <w:r>
+        <w:fldChar w:fldCharType="begin"/>
+      </w:r>
+      <w:r>
+        <w:instrText xml:space="preserve"> SEQ Figure \* ARABIC </w:instrText>
+      </w:r>
+      <w:r>
+        <w:fldChar w:fldCharType="separate"/>
+      </w:r>
+      <w:r>
+        <w:rPr>
+          <w:noProof/>
+        </w:rPr>
+        <w:t>16</w:t>
+      </w:r>
+      <w:r>
+        <w:rPr>
+          <w:noProof/>
+        </w:rPr>
+        <w:fldChar w:fldCharType="end"/>
+      </w:r>
+      <w:r>
+        <w:t xml:space="preserve"> Flyer History Sample Flyer Generation</w:t>
+      </w:r>
+    </w:p>
+    <w:p>
+      <w:pPr>
         <w:pStyle w:val="Heading1"/>
       </w:pPr>
-      <w:r>
-        <w:lastRenderedPageBreak/>
+      <w:bookmarkStart w:id="13" w:name="_Toc488667402"/>
+      <w:r>
         <w:t>Database Maintainer</w:t>
       </w:r>
+      <w:bookmarkEnd w:id="13"/>
     </w:p>
     <w:p>
       <w:pPr>
         <w:pStyle w:val="Heading2"/>
       </w:pPr>
+      <w:bookmarkStart w:id="14" w:name="_Toc488667403"/>
       <w:r>
         <w:t>Description</w:t>
       </w:r>
+      <w:bookmarkEnd w:id="14"/>
     </w:p>
     <w:p>
       <w:r>
         <w:t>This program allows a district manager to add new items to the database, which are populated in the Flyer Creator Program.</w:t>
       </w:r>
+      <w:r>
+        <w:t xml:space="preserve">  This program is ONLY accessible by District Managers or approved employees.</w:t>
+      </w:r>
     </w:p>
     <w:p>
       <w:pPr>
         <w:pStyle w:val="Heading2"/>
       </w:pPr>
+      <w:bookmarkStart w:id="15" w:name="_Toc488667404"/>
       <w:r>
         <w:t>Entering in a new Database Item</w:t>
       </w:r>
+      <w:bookmarkEnd w:id="15"/>
     </w:p>
     <w:p>
       <w:r>
@@ -965,13 +3378,17 @@
       </w:r>
     </w:p>
     <w:p>
+      <w:pPr>
+        <w:keepNext/>
+        <w:jc w:val="center"/>
+      </w:pPr>
       <w:r>
         <w:rPr>
           <w:noProof/>
         </w:rPr>
         <w:drawing>
           <wp:inline distT="0" distB="0" distL="0" distR="0">
-            <wp:extent cx="5939790" cy="2633345"/>
+            <wp:extent cx="5939790" cy="2190750"/>
             <wp:effectExtent l="0" t="0" r="3810" b="0"/>
             <wp:docPr id="12" name="Picture 12" descr="C:\Users\Kendrick\AppData\Local\Microsoft\Windows\INetCache\Content.Word\Database Maintainer.png"/>
             <wp:cNvGraphicFramePr>
@@ -987,7 +3404,108 @@
                     </pic:cNvPicPr>
                   </pic:nvPicPr>
                   <pic:blipFill>
-                    <a:blip r:embed="rId15">
+                    <a:blip r:embed="rId25">
+                      <a:extLst>
+                        <a:ext uri="{28A0092B-C50C-407E-A947-70E740481C1C}">
+                          <a14:useLocalDpi xmlns:a14="http://schemas.microsoft.com/office/drawing/2010/main" val="0"/>
+                        </a:ext>
+                      </a:extLst>
+                    </a:blip>
+                    <a:srcRect/>
+                    <a:stretch>
+                      <a:fillRect/>
+                    </a:stretch>
+                  </pic:blipFill>
+                  <pic:spPr bwMode="auto">
+                    <a:xfrm>
+                      <a:off x="0" y="0"/>
+                      <a:ext cx="5939790" cy="2190750"/>
+                    </a:xfrm>
+                    <a:prstGeom prst="rect">
+                      <a:avLst/>
+                    </a:prstGeom>
+                    <a:noFill/>
+                    <a:ln>
+                      <a:noFill/>
+                    </a:ln>
+                  </pic:spPr>
+                </pic:pic>
+              </a:graphicData>
+            </a:graphic>
+          </wp:inline>
+        </w:drawing>
+      </w:r>
+    </w:p>
+    <w:p>
+      <w:pPr>
+        <w:pStyle w:val="Caption"/>
+        <w:jc w:val="center"/>
+      </w:pPr>
+      <w:r>
+        <w:t xml:space="preserve">Figure </w:t>
+      </w:r>
+      <w:r>
+        <w:fldChar w:fldCharType="begin"/>
+      </w:r>
+      <w:r>
+        <w:instrText xml:space="preserve"> SEQ Figure \* ARABIC </w:instrText>
+      </w:r>
+      <w:r>
+        <w:fldChar w:fldCharType="separate"/>
+      </w:r>
+      <w:r>
+        <w:rPr>
+          <w:noProof/>
+        </w:rPr>
+        <w:t>17</w:t>
+      </w:r>
+      <w:r>
+        <w:rPr>
+          <w:noProof/>
+        </w:rPr>
+        <w:fldChar w:fldCharType="end"/>
+      </w:r>
+      <w:r>
+        <w:t xml:space="preserve"> Database Maintainer Sample Input</w:t>
+      </w:r>
+    </w:p>
+    <w:p/>
+    <w:p>
+      <w:r>
+        <w:t>Next, click the Select First Image button.  This allows you to select an image file from anywhere on your computer.</w:t>
+      </w:r>
+      <w:r>
+        <w:t xml:space="preserve">  </w:t>
+      </w:r>
+    </w:p>
+    <w:p>
+      <w:pPr>
+        <w:keepNext/>
+        <w:jc w:val="center"/>
+      </w:pPr>
+      <w:r>
+        <w:rPr>
+          <w:noProof/>
+        </w:rPr>
+        <w:drawing>
+          <wp:inline distT="0" distB="0" distL="0" distR="0">
+            <wp:extent cx="5939790" cy="2633345"/>
+            <wp:effectExtent l="0" t="0" r="3810" b="0"/>
+            <wp:docPr id="13" name="Picture 13" descr="C:\Users\Kendrick\AppData\Local\Microsoft\Windows\INetCache\Content.Word\Database Maintainer 2.png"/>
+            <wp:cNvGraphicFramePr>
+              <a:graphicFrameLocks xmlns:a="http://schemas.openxmlformats.org/drawingml/2006/main" noChangeAspect="1"/>
+            </wp:cNvGraphicFramePr>
+            <a:graphic xmlns:a="http://schemas.openxmlformats.org/drawingml/2006/main">
+              <a:graphicData uri="http://schemas.openxmlformats.org/drawingml/2006/picture">
+                <pic:pic xmlns:pic="http://schemas.openxmlformats.org/drawingml/2006/picture">
+                  <pic:nvPicPr>
+                    <pic:cNvPr id="0" name="Picture 8" descr="C:\Users\Kendrick\AppData\Local\Microsoft\Windows\INetCache\Content.Word\Database Maintainer 2.png"/>
+                    <pic:cNvPicPr>
+                      <a:picLocks noChangeAspect="1" noChangeArrowheads="1"/>
+                    </pic:cNvPicPr>
+                  </pic:nvPicPr>
+                  <pic:blipFill>
+                    <a:blip r:embed="rId26">
                       <a:extLst>
                         <a:ext uri="{28A0092B-C50C-407E-A947-70E740481C1C}">
                           <a14:useLocalDpi xmlns:a14="http://schemas.microsoft.com/office/drawing/2010/main" val="0"/>
@@ -1019,23 +3537,57 @@
         </w:drawing>
       </w:r>
     </w:p>
-    <w:p/>
-    <w:p>
-      <w:r>
-        <w:t>Next, click the Select First Image button.  This allows you to select an image file from anywhere on your computer.</w:t>
-      </w:r>
-    </w:p>
-    <w:p>
-      <w:bookmarkStart w:id="0" w:name="_GoBack"/>
+    <w:p>
+      <w:pPr>
+        <w:pStyle w:val="Caption"/>
+        <w:jc w:val="center"/>
+      </w:pPr>
+      <w:r>
+        <w:t xml:space="preserve">Figure </w:t>
+      </w:r>
+      <w:r>
+        <w:fldChar w:fldCharType="begin"/>
+      </w:r>
+      <w:r>
+        <w:instrText xml:space="preserve"> SEQ Figure \* ARABIC </w:instrText>
+      </w:r>
+      <w:r>
+        <w:fldChar w:fldCharType="separate"/>
+      </w:r>
+      <w:r>
+        <w:rPr>
+          <w:noProof/>
+        </w:rPr>
+        <w:t>18</w:t>
+      </w:r>
+      <w:r>
+        <w:rPr>
+          <w:noProof/>
+        </w:rPr>
+        <w:fldChar w:fldCharType="end"/>
+      </w:r>
+      <w:r>
+        <w:t xml:space="preserve"> Database Maintainer Flyer Images</w:t>
+      </w:r>
+    </w:p>
+    <w:p>
+      <w:r>
+        <w:t>Once you have added the first image, you will have an option to enter in a second and third image.  The second and third image are completely optional, and will be shown in the Flyer Creator plan as additional image options if added.</w:t>
+      </w:r>
+    </w:p>
+    <w:p>
+      <w:pPr>
+        <w:keepNext/>
+      </w:pPr>
       <w:r>
         <w:rPr>
           <w:noProof/>
         </w:rPr>
         <w:drawing>
           <wp:inline distT="0" distB="0" distL="0" distR="0">
-            <wp:extent cx="5939790" cy="2633345"/>
-            <wp:effectExtent l="0" t="0" r="3810" b="0"/>
-            <wp:docPr id="13" name="Picture 13" descr="C:\Users\Kendrick\AppData\Local\Microsoft\Windows\INetCache\Content.Word\Database Maintainer 2.png"/>
+            <wp:extent cx="5943600" cy="2638425"/>
+            <wp:effectExtent l="0" t="0" r="0" b="9525"/>
+            <wp:docPr id="18" name="Picture 18" descr="C:\Users\Kendrick\AppData\Local\Microsoft\Windows\INetCache\Content.Word\Database Maintainer 4.png"/>
             <wp:cNvGraphicFramePr>
               <a:graphicFrameLocks xmlns:a="http://schemas.openxmlformats.org/drawingml/2006/main" noChangeAspect="1"/>
             </wp:cNvGraphicFramePr>
@@ -1043,13 +3595,13 @@
               <a:graphicData uri="http://schemas.openxmlformats.org/drawingml/2006/picture">
                 <pic:pic xmlns:pic="http://schemas.openxmlformats.org/drawingml/2006/picture">
                   <pic:nvPicPr>
-                    <pic:cNvPr id="0" name="Picture 8" descr="C:\Users\Kendrick\AppData\Local\Microsoft\Windows\INetCache\Content.Word\Database Maintainer 2.png"/>
+                    <pic:cNvPr id="0" name="Picture 6" descr="C:\Users\Kendrick\AppData\Local\Microsoft\Windows\INetCache\Content.Word\Database Maintainer 4.png"/>
                     <pic:cNvPicPr>
                       <a:picLocks noChangeAspect="1" noChangeArrowheads="1"/>
                     </pic:cNvPicPr>
                   </pic:nvPicPr>
                   <pic:blipFill>
-                    <a:blip r:embed="rId16">
+                    <a:blip r:embed="rId27">
                       <a:extLst>
                         <a:ext uri="{28A0092B-C50C-407E-A947-70E740481C1C}">
                           <a14:useLocalDpi xmlns:a14="http://schemas.microsoft.com/office/drawing/2010/main" val="0"/>
@@ -1064,7 +3616,7 @@
                   <pic:spPr bwMode="auto">
                     <a:xfrm>
                       <a:off x="0" y="0"/>
-                      <a:ext cx="5939790" cy="2633345"/>
+                      <a:ext cx="5943600" cy="2638425"/>
                     </a:xfrm>
                     <a:prstGeom prst="rect">
                       <a:avLst/>
@@ -1080,9 +3632,150 @@
           </wp:inline>
         </w:drawing>
       </w:r>
-      <w:bookmarkEnd w:id="0"/>
+    </w:p>
+    <w:p>
+      <w:pPr>
+        <w:pStyle w:val="Caption"/>
+        <w:jc w:val="center"/>
+      </w:pPr>
+      <w:r>
+        <w:t xml:space="preserve">Figure </w:t>
+      </w:r>
+      <w:r>
+        <w:fldChar w:fldCharType="begin"/>
+      </w:r>
+      <w:r>
+        <w:instrText xml:space="preserve"> SEQ Figure \* ARABIC </w:instrText>
+      </w:r>
+      <w:r>
+        <w:fldChar w:fldCharType="separate"/>
+      </w:r>
+      <w:r>
+        <w:rPr>
+          <w:noProof/>
+        </w:rPr>
+        <w:t>19</w:t>
+      </w:r>
+      <w:r>
+        <w:rPr>
+          <w:noProof/>
+        </w:rPr>
+        <w:fldChar w:fldCharType="end"/>
+      </w:r>
+      <w:r>
+        <w:t xml:space="preserve"> Database Maintainer Multiple Images</w:t>
+      </w:r>
+    </w:p>
+    <w:p/>
+    <w:p/>
+    <w:p/>
+    <w:p>
+      <w:bookmarkStart w:id="16" w:name="_GoBack"/>
+      <w:bookmarkEnd w:id="16"/>
+      <w:r>
+        <w:lastRenderedPageBreak/>
+        <w:t>Finally, click the Add Item to Database button to add the item to the database.</w:t>
+      </w:r>
+    </w:p>
+    <w:p>
+      <w:pPr>
+        <w:keepNext/>
+      </w:pPr>
+      <w:r>
+        <w:rPr>
+          <w:noProof/>
+        </w:rPr>
+        <w:drawing>
+          <wp:inline distT="0" distB="0" distL="0" distR="0">
+            <wp:extent cx="5943600" cy="2619375"/>
+            <wp:effectExtent l="0" t="0" r="0" b="9525"/>
+            <wp:docPr id="17" name="Picture 17" descr="C:\Users\Kendrick\AppData\Local\Microsoft\Windows\INetCache\Content.Word\Database Maintainer 3.png"/>
+            <wp:cNvGraphicFramePr>
+              <a:graphicFrameLocks xmlns:a="http://schemas.openxmlformats.org/drawingml/2006/main" noChangeAspect="1"/>
+            </wp:cNvGraphicFramePr>
+            <a:graphic xmlns:a="http://schemas.openxmlformats.org/drawingml/2006/main">
+              <a:graphicData uri="http://schemas.openxmlformats.org/drawingml/2006/picture">
+                <pic:pic xmlns:pic="http://schemas.openxmlformats.org/drawingml/2006/picture">
+                  <pic:nvPicPr>
+                    <pic:cNvPr id="0" name="Picture 5" descr="C:\Users\Kendrick\AppData\Local\Microsoft\Windows\INetCache\Content.Word\Database Maintainer 3.png"/>
+                    <pic:cNvPicPr>
+                      <a:picLocks noChangeAspect="1" noChangeArrowheads="1"/>
+                    </pic:cNvPicPr>
+                  </pic:nvPicPr>
+                  <pic:blipFill>
+                    <a:blip r:embed="rId28">
+                      <a:extLst>
+                        <a:ext uri="{28A0092B-C50C-407E-A947-70E740481C1C}">
+                          <a14:useLocalDpi xmlns:a14="http://schemas.microsoft.com/office/drawing/2010/main" val="0"/>
+                        </a:ext>
+                      </a:extLst>
+                    </a:blip>
+                    <a:srcRect/>
+                    <a:stretch>
+                      <a:fillRect/>
+                    </a:stretch>
+                  </pic:blipFill>
+                  <pic:spPr bwMode="auto">
+                    <a:xfrm>
+                      <a:off x="0" y="0"/>
+                      <a:ext cx="5943600" cy="2619375"/>
+                    </a:xfrm>
+                    <a:prstGeom prst="rect">
+                      <a:avLst/>
+                    </a:prstGeom>
+                    <a:noFill/>
+                    <a:ln>
+                      <a:noFill/>
+                    </a:ln>
+                  </pic:spPr>
+                </pic:pic>
+              </a:graphicData>
+            </a:graphic>
+          </wp:inline>
+        </w:drawing>
+      </w:r>
+    </w:p>
+    <w:p>
+      <w:pPr>
+        <w:pStyle w:val="Caption"/>
+        <w:jc w:val="center"/>
+      </w:pPr>
+      <w:r>
+        <w:t xml:space="preserve">Figure </w:t>
+      </w:r>
+      <w:r>
+        <w:fldChar w:fldCharType="begin"/>
+      </w:r>
+      <w:r>
+        <w:instrText xml:space="preserve"> SEQ Figure \* ARABIC </w:instrText>
+      </w:r>
+      <w:r>
+        <w:fldChar w:fldCharType="separate"/>
+      </w:r>
+      <w:r>
+        <w:rPr>
+          <w:noProof/>
+        </w:rPr>
+        <w:t>20</w:t>
+      </w:r>
+      <w:r>
+        <w:rPr>
+          <w:noProof/>
+        </w:rPr>
+        <w:fldChar w:fldCharType="end"/>
+      </w:r>
+      <w:r>
+        <w:t xml:space="preserve"> </w:t>
+      </w:r>
+      <w:r>
+        <w:t xml:space="preserve">Database Maintainer </w:t>
+      </w:r>
+      <w:r>
+        <w:t>Added Item</w:t>
+      </w:r>
     </w:p>
     <w:sectPr>
+      <w:headerReference w:type="default" r:id="rId29"/>
       <w:pgSz w:w="12240" w:h="15840"/>
       <w:pgMar w:top="1440" w:right="1440" w:bottom="1440" w:left="1440" w:header="720" w:footer="720" w:gutter="0"/>
       <w:cols w:space="720"/>
@@ -1092,8 +3785,100 @@
 </w:document>
 </file>
 
+<file path=word/endnotes.xml><?xml version="1.0" encoding="utf-8"?>
+<w:endnotes xmlns:wpc="http://schemas.microsoft.com/office/word/2010/wordprocessingCanvas" xmlns:cx="http://schemas.microsoft.com/office/drawing/2014/chartex" xmlns:cx1="http://schemas.microsoft.com/office/drawing/2015/9/8/chartex" xmlns:cx2="http://schemas.microsoft.com/office/drawing/2015/10/21/chartex" xmlns:cx3="http://schemas.microsoft.com/office/drawing/2016/5/9/chartex" xmlns:cx4="http://schemas.microsoft.com/office/drawing/2016/5/10/chartex" xmlns:cx5="http://schemas.microsoft.com/office/drawing/2016/5/11/chartex" xmlns:cx6="http://schemas.microsoft.com/office/drawing/2016/5/12/chartex" xmlns:cx7="http://schemas.microsoft.com/office/drawing/2016/5/13/chartex" xmlns:cx8="http://schemas.microsoft.com/office/drawing/2016/5/14/chartex" xmlns:mc="http://schemas.openxmlformats.org/markup-compatibility/2006" xmlns:aink="http://schemas.microsoft.com/office/drawing/2016/ink" xmlns:am3d="http://schemas.microsoft.com/office/drawing/2017/model3d" xmlns:o="urn:schemas-microsoft-com:office:office" xmlns:r="http://schemas.openxmlformats.org/officeDocument/2006/relationships" xmlns:m="http://schemas.openxmlformats.org/officeDocument/2006/math" xmlns:v="urn:schemas-microsoft-com:vml" xmlns:wp14="http://schemas.microsoft.com/office/word/2010/wordprocessingDrawing" xmlns:wp="http://schemas.openxmlformats.org/drawingml/2006/wordprocessingDrawing" xmlns:w10="urn:schemas-microsoft-com:office:word" xmlns:w="http://schemas.openxmlformats.org/wordprocessingml/2006/main" xmlns:w14="http://schemas.microsoft.com/office/word/2010/wordml" xmlns:w15="http://schemas.microsoft.com/office/word/2012/wordml" xmlns:w16cid="http://schemas.microsoft.com/office/word/2016/wordml/cid" xmlns:w16se="http://schemas.microsoft.com/office/word/2015/wordml/symex" xmlns:wpg="http://schemas.microsoft.com/office/word/2010/wordprocessingGroup" xmlns:wpi="http://schemas.microsoft.com/office/word/2010/wordprocessingInk" xmlns:wne="http://schemas.microsoft.com/office/word/2006/wordml" xmlns:wps="http://schemas.microsoft.com/office/word/2010/wordprocessingShape" mc:Ignorable="w14 w15 w16se w16cid wp14">
+  <w:endnote w:type="separator" w:id="-1">
+    <w:p>
+      <w:pPr>
+        <w:spacing w:after="0" w:line="240" w:lineRule="auto"/>
+      </w:pPr>
+      <w:r>
+        <w:separator/>
+      </w:r>
+    </w:p>
+  </w:endnote>
+  <w:endnote w:type="continuationSeparator" w:id="0">
+    <w:p>
+      <w:pPr>
+        <w:spacing w:after="0" w:line="240" w:lineRule="auto"/>
+      </w:pPr>
+      <w:r>
+        <w:continuationSeparator/>
+      </w:r>
+    </w:p>
+  </w:endnote>
+</w:endnotes>
+</file>
+
+<file path=word/footnotes.xml><?xml version="1.0" encoding="utf-8"?>
+<w:footnotes xmlns:wpc="http://schemas.microsoft.com/office/word/2010/wordprocessingCanvas" xmlns:cx="http://schemas.microsoft.com/office/drawing/2014/chartex" xmlns:cx1="http://schemas.microsoft.com/office/drawing/2015/9/8/chartex" xmlns:cx2="http://schemas.microsoft.com/office/drawing/2015/10/21/chartex" xmlns:cx3="http://schemas.microsoft.com/office/drawing/2016/5/9/chartex" xmlns:cx4="http://schemas.microsoft.com/office/drawing/2016/5/10/chartex" xmlns:cx5="http://schemas.microsoft.com/office/drawing/2016/5/11/chartex" xmlns:cx6="http://schemas.microsoft.com/office/drawing/2016/5/12/chartex" xmlns:cx7="http://schemas.microsoft.com/office/drawing/2016/5/13/chartex" xmlns:cx8="http://schemas.microsoft.com/office/drawing/2016/5/14/chartex" xmlns:mc="http://schemas.openxmlformats.org/markup-compatibility/2006" xmlns:aink="http://schemas.microsoft.com/office/drawing/2016/ink" xmlns:am3d="http://schemas.microsoft.com/office/drawing/2017/model3d" xmlns:o="urn:schemas-microsoft-com:office:office" xmlns:r="http://schemas.openxmlformats.org/officeDocument/2006/relationships" xmlns:m="http://schemas.openxmlformats.org/officeDocument/2006/math" xmlns:v="urn:schemas-microsoft-com:vml" xmlns:wp14="http://schemas.microsoft.com/office/word/2010/wordprocessingDrawing" xmlns:wp="http://schemas.openxmlformats.org/drawingml/2006/wordprocessingDrawing" xmlns:w10="urn:schemas-microsoft-com:office:word" xmlns:w="http://schemas.openxmlformats.org/wordprocessingml/2006/main" xmlns:w14="http://schemas.microsoft.com/office/word/2010/wordml" xmlns:w15="http://schemas.microsoft.com/office/word/2012/wordml" xmlns:w16cid="http://schemas.microsoft.com/office/word/2016/wordml/cid" xmlns:w16se="http://schemas.microsoft.com/office/word/2015/wordml/symex" xmlns:wpg="http://schemas.microsoft.com/office/word/2010/wordprocessingGroup" xmlns:wpi="http://schemas.microsoft.com/office/word/2010/wordprocessingInk" xmlns:wne="http://schemas.microsoft.com/office/word/2006/wordml" xmlns:wps="http://schemas.microsoft.com/office/word/2010/wordprocessingShape" mc:Ignorable="w14 w15 w16se w16cid wp14">
+  <w:footnote w:type="separator" w:id="-1">
+    <w:p>
+      <w:pPr>
+        <w:spacing w:after="0" w:line="240" w:lineRule="auto"/>
+      </w:pPr>
+      <w:r>
+        <w:separator/>
+      </w:r>
+    </w:p>
+  </w:footnote>
+  <w:footnote w:type="continuationSeparator" w:id="0">
+    <w:p>
+      <w:pPr>
+        <w:spacing w:after="0" w:line="240" w:lineRule="auto"/>
+      </w:pPr>
+      <w:r>
+        <w:continuationSeparator/>
+      </w:r>
+    </w:p>
+  </w:footnote>
+</w:footnotes>
+</file>
+
+<file path=word/header1.xml><?xml version="1.0" encoding="utf-8"?>
+<w:hdr xmlns:wpc="http://schemas.microsoft.com/office/word/2010/wordprocessingCanvas" xmlns:cx="http://schemas.microsoft.com/office/drawing/2014/chartex" xmlns:cx1="http://schemas.microsoft.com/office/drawing/2015/9/8/chartex" xmlns:cx2="http://schemas.microsoft.com/office/drawing/2015/10/21/chartex" xmlns:cx3="http://schemas.microsoft.com/office/drawing/2016/5/9/chartex" xmlns:cx4="http://schemas.microsoft.com/office/drawing/2016/5/10/chartex" xmlns:cx5="http://schemas.microsoft.com/office/drawing/2016/5/11/chartex" xmlns:cx6="http://schemas.microsoft.com/office/drawing/2016/5/12/chartex" xmlns:cx7="http://schemas.microsoft.com/office/drawing/2016/5/13/chartex" xmlns:cx8="http://schemas.microsoft.com/office/drawing/2016/5/14/chartex" xmlns:mc="http://schemas.openxmlformats.org/markup-compatibility/2006" xmlns:aink="http://schemas.microsoft.com/office/drawing/2016/ink" xmlns:am3d="http://schemas.microsoft.com/office/drawing/2017/model3d" xmlns:o="urn:schemas-microsoft-com:office:office" xmlns:r="http://schemas.openxmlformats.org/officeDocument/2006/relationships" xmlns:m="http://schemas.openxmlformats.org/officeDocument/2006/math" xmlns:v="urn:schemas-microsoft-com:vml" xmlns:wp14="http://schemas.microsoft.com/office/word/2010/wordprocessingDrawing" xmlns:wp="http://schemas.openxmlformats.org/drawingml/2006/wordprocessingDrawing" xmlns:w10="urn:schemas-microsoft-com:office:word" xmlns:w="http://schemas.openxmlformats.org/wordprocessingml/2006/main" xmlns:w14="http://schemas.microsoft.com/office/word/2010/wordml" xmlns:w15="http://schemas.microsoft.com/office/word/2012/wordml" xmlns:w16cid="http://schemas.microsoft.com/office/word/2016/wordml/cid" xmlns:w16se="http://schemas.microsoft.com/office/word/2015/wordml/symex" xmlns:wpg="http://schemas.microsoft.com/office/word/2010/wordprocessingGroup" xmlns:wpi="http://schemas.microsoft.com/office/word/2010/wordprocessingInk" xmlns:wne="http://schemas.microsoft.com/office/word/2006/wordml" xmlns:wps="http://schemas.microsoft.com/office/word/2010/wordprocessingShape" mc:Ignorable="w14 w15 w16se w16cid wp14">
+  <w:p>
+    <w:pPr>
+      <w:pStyle w:val="Header"/>
+    </w:pPr>
+    <w:r>
+      <w:t>Kendrick Hagerman</w:t>
+    </w:r>
+  </w:p>
+  <w:p>
+    <w:pPr>
+      <w:pStyle w:val="Header"/>
+    </w:pPr>
+    <w:r>
+      <w:t xml:space="preserve">Food Giant Flyer Creator User’s Manual Page </w:t>
+    </w:r>
+    <w:r>
+      <w:fldChar w:fldCharType="begin"/>
+    </w:r>
+    <w:r>
+      <w:instrText xml:space="preserve"> PAGE   \* MERGEFORMAT </w:instrText>
+    </w:r>
+    <w:r>
+      <w:fldChar w:fldCharType="separate"/>
+    </w:r>
+    <w:r>
+      <w:rPr>
+        <w:noProof/>
+      </w:rPr>
+      <w:t>12</w:t>
+    </w:r>
+    <w:r>
+      <w:rPr>
+        <w:noProof/>
+      </w:rPr>
+      <w:fldChar w:fldCharType="end"/>
+    </w:r>
+  </w:p>
+</w:hdr>
+</file>
+
 <file path=word/styles.xml><?xml version="1.0" encoding="utf-8"?>
-<w:styles xmlns:mc="http://schemas.openxmlformats.org/markup-compatibility/2006" xmlns:r="http://schemas.openxmlformats.org/officeDocument/2006/relationships" xmlns:w="http://schemas.openxmlformats.org/wordprocessingml/2006/main" xmlns:w14="http://schemas.microsoft.com/office/word/2010/wordml" xmlns:w15="http://schemas.microsoft.com/office/word/2012/wordml" xmlns:w16se="http://schemas.microsoft.com/office/word/2015/wordml/symex" mc:Ignorable="w14 w15 w16se">
+<w:styles xmlns:mc="http://schemas.openxmlformats.org/markup-compatibility/2006" xmlns:r="http://schemas.openxmlformats.org/officeDocument/2006/relationships" xmlns:w="http://schemas.openxmlformats.org/wordprocessingml/2006/main" xmlns:w14="http://schemas.microsoft.com/office/word/2010/wordml" xmlns:w15="http://schemas.microsoft.com/office/word/2012/wordml" xmlns:w16cid="http://schemas.microsoft.com/office/word/2016/wordml/cid" xmlns:w16se="http://schemas.microsoft.com/office/word/2015/wordml/symex" mc:Ignorable="w14 w15 w16se w16cid">
   <w:docDefaults>
     <w:rPrDefault>
       <w:rPr>
@@ -1605,6 +4390,109 @@
       <w:szCs w:val="18"/>
     </w:rPr>
   </w:style>
+  <w:style w:type="paragraph" w:styleId="Header">
+    <w:name w:val="header"/>
+    <w:basedOn w:val="Normal"/>
+    <w:link w:val="HeaderChar"/>
+    <w:uiPriority w:val="99"/>
+    <w:unhideWhenUsed/>
+    <w:rsid w:val="000D5552"/>
+    <w:pPr>
+      <w:tabs>
+        <w:tab w:val="center" w:pos="4680"/>
+        <w:tab w:val="right" w:pos="9360"/>
+      </w:tabs>
+      <w:spacing w:after="0" w:line="240" w:lineRule="auto"/>
+    </w:pPr>
+  </w:style>
+  <w:style w:type="character" w:customStyle="1" w:styleId="HeaderChar">
+    <w:name w:val="Header Char"/>
+    <w:basedOn w:val="DefaultParagraphFont"/>
+    <w:link w:val="Header"/>
+    <w:uiPriority w:val="99"/>
+    <w:rsid w:val="000D5552"/>
+  </w:style>
+  <w:style w:type="paragraph" w:styleId="Footer">
+    <w:name w:val="footer"/>
+    <w:basedOn w:val="Normal"/>
+    <w:link w:val="FooterChar"/>
+    <w:uiPriority w:val="99"/>
+    <w:unhideWhenUsed/>
+    <w:rsid w:val="000D5552"/>
+    <w:pPr>
+      <w:tabs>
+        <w:tab w:val="center" w:pos="4680"/>
+        <w:tab w:val="right" w:pos="9360"/>
+      </w:tabs>
+      <w:spacing w:after="0" w:line="240" w:lineRule="auto"/>
+    </w:pPr>
+  </w:style>
+  <w:style w:type="character" w:customStyle="1" w:styleId="FooterChar">
+    <w:name w:val="Footer Char"/>
+    <w:basedOn w:val="DefaultParagraphFont"/>
+    <w:link w:val="Footer"/>
+    <w:uiPriority w:val="99"/>
+    <w:rsid w:val="000D5552"/>
+  </w:style>
+  <w:style w:type="paragraph" w:styleId="TOCHeading">
+    <w:name w:val="TOC Heading"/>
+    <w:basedOn w:val="Heading1"/>
+    <w:next w:val="Normal"/>
+    <w:uiPriority w:val="39"/>
+    <w:unhideWhenUsed/>
+    <w:qFormat/>
+    <w:rsid w:val="00BB6743"/>
+    <w:pPr>
+      <w:outlineLvl w:val="9"/>
+    </w:pPr>
+  </w:style>
+  <w:style w:type="paragraph" w:styleId="TOC1">
+    <w:name w:val="toc 1"/>
+    <w:basedOn w:val="Normal"/>
+    <w:next w:val="Normal"/>
+    <w:autoRedefine/>
+    <w:uiPriority w:val="39"/>
+    <w:unhideWhenUsed/>
+    <w:rsid w:val="00BB6743"/>
+    <w:pPr>
+      <w:spacing w:after="100"/>
+    </w:pPr>
+  </w:style>
+  <w:style w:type="paragraph" w:styleId="TOC2">
+    <w:name w:val="toc 2"/>
+    <w:basedOn w:val="Normal"/>
+    <w:next w:val="Normal"/>
+    <w:autoRedefine/>
+    <w:uiPriority w:val="39"/>
+    <w:unhideWhenUsed/>
+    <w:rsid w:val="00BB6743"/>
+    <w:pPr>
+      <w:spacing w:after="100"/>
+      <w:ind w:left="220"/>
+    </w:pPr>
+  </w:style>
+  <w:style w:type="character" w:styleId="Hyperlink">
+    <w:name w:val="Hyperlink"/>
+    <w:basedOn w:val="DefaultParagraphFont"/>
+    <w:uiPriority w:val="99"/>
+    <w:unhideWhenUsed/>
+    <w:rsid w:val="00BB6743"/>
+    <w:rPr>
+      <w:color w:val="0563C1" w:themeColor="hyperlink"/>
+      <w:u w:val="single"/>
+    </w:rPr>
+  </w:style>
+  <w:style w:type="paragraph" w:styleId="ListParagraph">
+    <w:name w:val="List Paragraph"/>
+    <w:basedOn w:val="Normal"/>
+    <w:uiPriority w:val="34"/>
+    <w:qFormat/>
+    <w:rsid w:val="00E52FA3"/>
+    <w:pPr>
+      <w:ind w:left="720"/>
+      <w:contextualSpacing/>
+    </w:pPr>
+  </w:style>
 </w:styles>
 </file>
 
@@ -1867,4 +4755,16 @@
     </a:ext>
   </a:extLst>
 </a:theme>
+</file>
+
+<file path=customXml/item1.xml><?xml version="1.0" encoding="utf-8"?>
+<b:Sources xmlns:b="http://schemas.openxmlformats.org/officeDocument/2006/bibliography" xmlns="http://schemas.openxmlformats.org/officeDocument/2006/bibliography" SelectedStyle="\APASixthEditionOfficeOnline.xsl" StyleName="APA" Version="6"/>
+</file>
+
+<file path=customXml/itemProps1.xml><?xml version="1.0" encoding="utf-8"?>
+<ds:datastoreItem xmlns:ds="http://schemas.openxmlformats.org/officeDocument/2006/customXml" ds:itemID="{824F9A65-743F-4FCB-96ED-7AFEFF2CAA6C}">
+  <ds:schemaRefs>
+    <ds:schemaRef ds:uri="http://schemas.openxmlformats.org/officeDocument/2006/bibliography"/>
+  </ds:schemaRefs>
+</ds:datastoreItem>
 </file>
</xml_diff>